<commit_message>
Some suggestions for letter and one letter tweak to Supp
</commit_message>
<xml_diff>
--- a/documents/CoverLetterAJB.docx
+++ b/documents/CoverLetterAJB.docx
@@ -16,23 +16,7 @@
           <w:sz w:val="22"/>
           <w:szCs w:val="22"/>
         </w:rPr>
-        <w:t>September 1</w:t>
-      </w:r>
-      <w:r>
-        <w:rPr>
-          <w:rFonts w:ascii="Times New Roman" w:hAnsi="Times New Roman" w:cs="Times New Roman"/>
-          <w:sz w:val="22"/>
-          <w:szCs w:val="22"/>
-        </w:rPr>
-        <w:t xml:space="preserve">, </w:t>
-      </w:r>
-      <w:r>
-        <w:rPr>
-          <w:rFonts w:ascii="Times New Roman" w:hAnsi="Times New Roman" w:cs="Times New Roman"/>
-          <w:sz w:val="22"/>
-          <w:szCs w:val="22"/>
-        </w:rPr>
-        <w:t>2017</w:t>
+        <w:t>September 1, 2017</w:t>
       </w:r>
     </w:p>
     <w:p>
@@ -93,7 +77,67 @@
           <w:sz w:val="22"/>
           <w:szCs w:val="22"/>
         </w:rPr>
-        <w:t>” for publication</w:t>
+        <w:t>” for publication as a “Brief Communication” in the</w:t>
+      </w:r>
+      <w:r>
+        <w:rPr>
+          <w:rFonts w:ascii="Times New Roman" w:hAnsi="Times New Roman" w:cs="Times New Roman"/>
+          <w:i/>
+          <w:sz w:val="22"/>
+          <w:szCs w:val="22"/>
+        </w:rPr>
+        <w:t xml:space="preserve"> American Journal of Botany.</w:t>
+      </w:r>
+    </w:p>
+    <w:p>
+      <w:pPr>
+        <w:ind w:firstLine="720"/>
+        <w:rPr>
+          <w:rFonts w:ascii="Times New Roman" w:hAnsi="Times New Roman" w:cs="Times New Roman"/>
+          <w:sz w:val="22"/>
+          <w:szCs w:val="22"/>
+        </w:rPr>
+      </w:pPr>
+      <w:r>
+        <w:rPr>
+          <w:rFonts w:ascii="Times New Roman" w:hAnsi="Times New Roman" w:cs="Times New Roman"/>
+          <w:sz w:val="22"/>
+          <w:szCs w:val="22"/>
+        </w:rPr>
+        <w:t>Phenology, or the timing of life events such as spring flowering and leafout, has gained increasing prominence in ecology as one of the most widely documented biological impacts of anthropogenic climate change</w:t>
+      </w:r>
+      <w:r>
+        <w:rPr>
+          <w:rFonts w:ascii="Times New Roman" w:hAnsi="Times New Roman" w:cs="Times New Roman"/>
+          <w:sz w:val="22"/>
+          <w:szCs w:val="22"/>
+        </w:rPr>
+        <w:fldChar w:fldCharType="begin"/>
+      </w:r>
+      <w:r>
+        <w:rPr>
+          <w:rFonts w:ascii="Times New Roman" w:hAnsi="Times New Roman" w:cs="Times New Roman"/>
+          <w:sz w:val="22"/>
+          <w:szCs w:val="22"/>
+        </w:rPr>
+        <w:instrText>ADDIN RW.CITE{{533 Parmesan,Camille 2006;1542 IPCC 2014;645 Root,T.L. 2003}}</w:instrText>
+      </w:r>
+      <w:r>
+        <w:rPr>
+          <w:rFonts w:ascii="Times New Roman" w:hAnsi="Times New Roman" w:cs="Times New Roman"/>
+          <w:sz w:val="22"/>
+          <w:szCs w:val="22"/>
+        </w:rPr>
+        <w:fldChar w:fldCharType="separate"/>
+      </w:r>
+      <w:r>
+        <w:rPr>
+          <w:rFonts w:ascii="Times New Roman" w:eastAsia="Times New Roman" w:hAnsi="Times New Roman" w:cs="Times New Roman"/>
+          <w:sz w:val="22"/>
+          <w:szCs w:val="22"/>
+          <w:vertAlign w:val="superscript"/>
+        </w:rPr>
+        <w:t xml:space="preserve"> 1-3</w:t>
       </w:r>
       <w:r>
         <w:rPr>
@@ -109,23 +153,57 @@
           <w:sz w:val="22"/>
           <w:szCs w:val="22"/>
         </w:rPr>
-        <w:t>as a “</w:t>
-      </w:r>
-      <w:r>
-        <w:rPr>
-          <w:rFonts w:ascii="Times New Roman" w:hAnsi="Times New Roman" w:cs="Times New Roman"/>
-          <w:sz w:val="22"/>
-          <w:szCs w:val="22"/>
-        </w:rPr>
-        <w:t>Brief Communication</w:t>
-      </w:r>
-      <w:r>
-        <w:rPr>
-          <w:rFonts w:ascii="Times New Roman" w:hAnsi="Times New Roman" w:cs="Times New Roman"/>
-          <w:sz w:val="22"/>
-          <w:szCs w:val="22"/>
-        </w:rPr>
-        <w:t>”</w:t>
+        <w:fldChar w:fldCharType="end"/>
+      </w:r>
+      <w:r>
+        <w:rPr>
+          <w:rFonts w:ascii="Times New Roman" w:hAnsi="Times New Roman" w:cs="Times New Roman"/>
+          <w:sz w:val="22"/>
+          <w:szCs w:val="22"/>
+        </w:rPr>
+        <w:t xml:space="preserve">. </w:t>
+      </w:r>
+      <w:commentRangeStart w:id="0"/>
+      <w:r>
+        <w:rPr>
+          <w:rFonts w:ascii="Times New Roman" w:hAnsi="Times New Roman" w:cs="Times New Roman"/>
+          <w:sz w:val="22"/>
+          <w:szCs w:val="22"/>
+        </w:rPr>
+        <w:t>Spring phenology has generally shifted earlier with warmer temperatures</w:t>
+      </w:r>
+      <w:r>
+        <w:rPr>
+          <w:rFonts w:ascii="Times New Roman" w:hAnsi="Times New Roman" w:cs="Times New Roman"/>
+          <w:sz w:val="22"/>
+          <w:szCs w:val="22"/>
+        </w:rPr>
+        <w:fldChar w:fldCharType="begin"/>
+      </w:r>
+      <w:r>
+        <w:rPr>
+          <w:rFonts w:ascii="Times New Roman" w:hAnsi="Times New Roman" w:cs="Times New Roman"/>
+          <w:sz w:val="22"/>
+          <w:szCs w:val="22"/>
+        </w:rPr>
+        <w:instrText>ADDIN RW.CITE{{533 Parmesan,Camille 2006;1120 Primack,D. 2004}}</w:instrText>
+      </w:r>
+      <w:r>
+        <w:rPr>
+          <w:rFonts w:ascii="Times New Roman" w:hAnsi="Times New Roman" w:cs="Times New Roman"/>
+          <w:sz w:val="22"/>
+          <w:szCs w:val="22"/>
+        </w:rPr>
+        <w:fldChar w:fldCharType="separate"/>
+      </w:r>
+      <w:r>
+        <w:rPr>
+          <w:rFonts w:ascii="Times New Roman" w:eastAsia="Times New Roman" w:hAnsi="Times New Roman" w:cs="Times New Roman"/>
+          <w:sz w:val="22"/>
+          <w:szCs w:val="22"/>
+          <w:vertAlign w:val="superscript"/>
+        </w:rPr>
+        <w:t xml:space="preserve"> 1, 4</w:t>
       </w:r>
       <w:r>
         <w:rPr>
@@ -141,15 +219,15 @@
           <w:sz w:val="22"/>
           <w:szCs w:val="22"/>
         </w:rPr>
-        <w:t xml:space="preserve">in </w:t>
-      </w:r>
-      <w:r>
-        <w:rPr>
-          <w:rFonts w:ascii="Times New Roman" w:hAnsi="Times New Roman" w:cs="Times New Roman"/>
-          <w:sz w:val="22"/>
-          <w:szCs w:val="22"/>
-        </w:rPr>
-        <w:t>the</w:t>
+        <w:fldChar w:fldCharType="end"/>
+      </w:r>
+      <w:r>
+        <w:rPr>
+          <w:rFonts w:ascii="Times New Roman" w:hAnsi="Times New Roman" w:cs="Times New Roman"/>
+          <w:sz w:val="22"/>
+          <w:szCs w:val="22"/>
+        </w:rPr>
+        <w:t xml:space="preserve">, but there is dramatic variation over space and time: some species and populations have </w:t>
       </w:r>
       <w:r>
         <w:rPr>
@@ -158,100 +236,15 @@
           <w:sz w:val="22"/>
           <w:szCs w:val="22"/>
         </w:rPr>
-        <w:t xml:space="preserve"> American Journal of Botany</w:t>
-      </w:r>
-      <w:r>
-        <w:rPr>
-          <w:rFonts w:ascii="Times New Roman" w:hAnsi="Times New Roman" w:cs="Times New Roman"/>
-          <w:i/>
-          <w:sz w:val="22"/>
-          <w:szCs w:val="22"/>
-        </w:rPr>
-        <w:t>.</w:t>
-      </w:r>
-    </w:p>
-    <w:p>
-      <w:pPr>
-        <w:ind w:firstLine="720"/>
-        <w:rPr>
-          <w:rFonts w:ascii="Times New Roman" w:hAnsi="Times New Roman" w:cs="Times New Roman"/>
-          <w:sz w:val="22"/>
-          <w:szCs w:val="22"/>
-        </w:rPr>
-      </w:pPr>
-      <w:r>
-        <w:rPr>
-          <w:rFonts w:ascii="Times New Roman" w:hAnsi="Times New Roman" w:cs="Times New Roman"/>
-          <w:sz w:val="22"/>
-          <w:szCs w:val="22"/>
-        </w:rPr>
-        <w:t>P</w:t>
-      </w:r>
-      <w:r>
-        <w:rPr>
-          <w:rFonts w:ascii="Times New Roman" w:hAnsi="Times New Roman" w:cs="Times New Roman"/>
-          <w:sz w:val="22"/>
-          <w:szCs w:val="22"/>
-        </w:rPr>
-        <w:t xml:space="preserve">henology, or the timing of life events such as spring flowering and </w:t>
-      </w:r>
-      <w:proofErr w:type="spellStart"/>
-      <w:r>
-        <w:rPr>
-          <w:rFonts w:ascii="Times New Roman" w:hAnsi="Times New Roman" w:cs="Times New Roman"/>
-          <w:sz w:val="22"/>
-          <w:szCs w:val="22"/>
-        </w:rPr>
-        <w:t>leafout</w:t>
-      </w:r>
-      <w:proofErr w:type="spellEnd"/>
-      <w:r>
-        <w:rPr>
-          <w:rFonts w:ascii="Times New Roman" w:hAnsi="Times New Roman" w:cs="Times New Roman"/>
-          <w:sz w:val="22"/>
-          <w:szCs w:val="22"/>
-        </w:rPr>
-        <w:t xml:space="preserve">, </w:t>
-      </w:r>
-      <w:r>
-        <w:rPr>
-          <w:rFonts w:ascii="Times New Roman" w:hAnsi="Times New Roman" w:cs="Times New Roman"/>
-          <w:sz w:val="22"/>
-          <w:szCs w:val="22"/>
-        </w:rPr>
-        <w:t xml:space="preserve">has </w:t>
-      </w:r>
-      <w:r>
-        <w:rPr>
-          <w:rFonts w:ascii="Times New Roman" w:hAnsi="Times New Roman" w:cs="Times New Roman"/>
-          <w:sz w:val="22"/>
-          <w:szCs w:val="22"/>
-        </w:rPr>
-        <w:t>gained increasing prominence in ecology a</w:t>
-      </w:r>
-      <w:r>
-        <w:rPr>
-          <w:rFonts w:ascii="Times New Roman" w:hAnsi="Times New Roman" w:cs="Times New Roman"/>
-          <w:sz w:val="22"/>
-          <w:szCs w:val="22"/>
-        </w:rPr>
-        <w:t>s one of the most widely documented</w:t>
-      </w:r>
-      <w:r>
-        <w:rPr>
-          <w:rFonts w:ascii="Times New Roman" w:hAnsi="Times New Roman" w:cs="Times New Roman"/>
-          <w:sz w:val="22"/>
-          <w:szCs w:val="22"/>
-        </w:rPr>
-        <w:t xml:space="preserve"> biological impacts of </w:t>
-      </w:r>
-      <w:r>
-        <w:rPr>
-          <w:rFonts w:ascii="Times New Roman" w:hAnsi="Times New Roman" w:cs="Times New Roman"/>
-          <w:sz w:val="22"/>
-          <w:szCs w:val="22"/>
-        </w:rPr>
-        <w:t>anthropogenic climate change</w:t>
+        <w:t xml:space="preserve">not </w:t>
+      </w:r>
+      <w:r>
+        <w:rPr>
+          <w:rFonts w:ascii="Times New Roman" w:hAnsi="Times New Roman" w:cs="Times New Roman"/>
+          <w:sz w:val="22"/>
+          <w:szCs w:val="22"/>
+        </w:rPr>
+        <w:t>shifted their phenology consistently with recent climate change</w:t>
       </w:r>
       <w:r>
         <w:rPr>
@@ -267,7 +260,7 @@
           <w:sz w:val="22"/>
           <w:szCs w:val="22"/>
         </w:rPr>
-        <w:instrText>ADDIN RW.CITE{{533 Parmesan,Camille 2006;1542 IPCC 2014;645 Root,T.L. 2003}}</w:instrText>
+        <w:instrText>ADDIN RW.CITE{{1310 Wolkovich,Elizabeth M. 2013}}</w:instrText>
       </w:r>
       <w:r>
         <w:rPr>
@@ -284,7 +277,7 @@
           <w:szCs w:val="22"/>
           <w:vertAlign w:val="superscript"/>
         </w:rPr>
-        <w:t xml:space="preserve"> 1-3</w:t>
+        <w:t xml:space="preserve"> 5</w:t>
       </w:r>
       <w:r>
         <w:rPr>
@@ -308,7 +301,40 @@
           <w:sz w:val="22"/>
           <w:szCs w:val="22"/>
         </w:rPr>
-        <w:t>.</w:t>
+        <w:t>, and others have actually shifted later, rather than earlier</w:t>
+      </w:r>
+      <w:r>
+        <w:rPr>
+          <w:rFonts w:ascii="Times New Roman" w:hAnsi="Times New Roman" w:cs="Times New Roman"/>
+          <w:sz w:val="22"/>
+          <w:szCs w:val="22"/>
+        </w:rPr>
+        <w:fldChar w:fldCharType="begin"/>
+      </w:r>
+      <w:r>
+        <w:rPr>
+          <w:rFonts w:ascii="Times New Roman" w:hAnsi="Times New Roman" w:cs="Times New Roman"/>
+          <w:sz w:val="22"/>
+          <w:szCs w:val="22"/>
+        </w:rPr>
+        <w:instrText>ADDIN RW.CITE{{1764 Iler,A.M. 2013;1765 Munson,S.M. 2015}}</w:instrText>
+      </w:r>
+      <w:r>
+        <w:rPr>
+          <w:rFonts w:ascii="Times New Roman" w:hAnsi="Times New Roman" w:cs="Times New Roman"/>
+          <w:sz w:val="22"/>
+          <w:szCs w:val="22"/>
+        </w:rPr>
+        <w:fldChar w:fldCharType="separate"/>
+      </w:r>
+      <w:r>
+        <w:rPr>
+          <w:rFonts w:ascii="Times New Roman" w:eastAsia="Times New Roman" w:hAnsi="Times New Roman" w:cs="Times New Roman"/>
+          <w:sz w:val="22"/>
+          <w:szCs w:val="22"/>
+          <w:vertAlign w:val="superscript"/>
+        </w:rPr>
+        <w:t xml:space="preserve"> 6, 7</w:t>
       </w:r>
       <w:r>
         <w:rPr>
@@ -324,79 +350,6 @@
           <w:sz w:val="22"/>
           <w:szCs w:val="22"/>
         </w:rPr>
-        <w:t>S</w:t>
-      </w:r>
-      <w:r>
-        <w:rPr>
-          <w:rFonts w:ascii="Times New Roman" w:hAnsi="Times New Roman" w:cs="Times New Roman"/>
-          <w:sz w:val="22"/>
-          <w:szCs w:val="22"/>
-        </w:rPr>
-        <w:t xml:space="preserve">pring phenology </w:t>
-      </w:r>
-      <w:r>
-        <w:rPr>
-          <w:rFonts w:ascii="Times New Roman" w:hAnsi="Times New Roman" w:cs="Times New Roman"/>
-          <w:sz w:val="22"/>
-          <w:szCs w:val="22"/>
-        </w:rPr>
-        <w:t xml:space="preserve">has </w:t>
-      </w:r>
-      <w:r>
-        <w:rPr>
-          <w:rFonts w:ascii="Times New Roman" w:hAnsi="Times New Roman" w:cs="Times New Roman"/>
-          <w:sz w:val="22"/>
-          <w:szCs w:val="22"/>
-        </w:rPr>
-        <w:t>generally shifted earlier with warmer temperatures</w:t>
-      </w:r>
-      <w:r>
-        <w:rPr>
-          <w:rFonts w:ascii="Times New Roman" w:hAnsi="Times New Roman" w:cs="Times New Roman"/>
-          <w:sz w:val="22"/>
-          <w:szCs w:val="22"/>
-        </w:rPr>
-        <w:fldChar w:fldCharType="begin"/>
-      </w:r>
-      <w:r>
-        <w:rPr>
-          <w:rFonts w:ascii="Times New Roman" w:hAnsi="Times New Roman" w:cs="Times New Roman"/>
-          <w:sz w:val="22"/>
-          <w:szCs w:val="22"/>
-        </w:rPr>
-        <w:instrText>ADDIN RW.CITE{{533 Parmesan,Camille 2006;1120 Primack,D. 2004}}</w:instrText>
-      </w:r>
-      <w:r>
-        <w:rPr>
-          <w:rFonts w:ascii="Times New Roman" w:hAnsi="Times New Roman" w:cs="Times New Roman"/>
-          <w:sz w:val="22"/>
-          <w:szCs w:val="22"/>
-        </w:rPr>
-        <w:fldChar w:fldCharType="separate"/>
-      </w:r>
-      <w:r>
-        <w:rPr>
-          <w:rFonts w:ascii="Times New Roman" w:eastAsia="Times New Roman" w:hAnsi="Times New Roman" w:cs="Times New Roman"/>
-          <w:sz w:val="22"/>
-          <w:szCs w:val="22"/>
-          <w:vertAlign w:val="superscript"/>
-        </w:rPr>
-        <w:t xml:space="preserve"> 1, 4</w:t>
-      </w:r>
-      <w:r>
-        <w:rPr>
-          <w:rFonts w:ascii="Times New Roman" w:hAnsi="Times New Roman" w:cs="Times New Roman"/>
-          <w:sz w:val="22"/>
-          <w:szCs w:val="22"/>
-        </w:rPr>
-        <w:t xml:space="preserve"> </w:t>
-      </w:r>
-      <w:r>
-        <w:rPr>
-          <w:rFonts w:ascii="Times New Roman" w:hAnsi="Times New Roman" w:cs="Times New Roman"/>
-          <w:sz w:val="22"/>
-          <w:szCs w:val="22"/>
-        </w:rPr>
         <w:fldChar w:fldCharType="end"/>
       </w:r>
       <w:r>
@@ -405,322 +358,30 @@
           <w:sz w:val="22"/>
           <w:szCs w:val="22"/>
         </w:rPr>
-        <w:t xml:space="preserve">, </w:t>
-      </w:r>
-      <w:r>
-        <w:rPr>
-          <w:rFonts w:ascii="Times New Roman" w:hAnsi="Times New Roman" w:cs="Times New Roman"/>
-          <w:sz w:val="22"/>
-          <w:szCs w:val="22"/>
-        </w:rPr>
-        <w:t xml:space="preserve">but </w:t>
-      </w:r>
-      <w:r>
-        <w:rPr>
-          <w:rFonts w:ascii="Times New Roman" w:hAnsi="Times New Roman" w:cs="Times New Roman"/>
-          <w:sz w:val="22"/>
-          <w:szCs w:val="22"/>
-        </w:rPr>
-        <w:t>there is</w:t>
-      </w:r>
-      <w:r>
-        <w:rPr>
-          <w:rFonts w:ascii="Times New Roman" w:hAnsi="Times New Roman" w:cs="Times New Roman"/>
-          <w:sz w:val="22"/>
-          <w:szCs w:val="22"/>
-        </w:rPr>
-        <w:t xml:space="preserve"> dramatic variation </w:t>
-      </w:r>
-      <w:r>
-        <w:rPr>
-          <w:rFonts w:ascii="Times New Roman" w:hAnsi="Times New Roman" w:cs="Times New Roman"/>
-          <w:sz w:val="22"/>
-          <w:szCs w:val="22"/>
-        </w:rPr>
-        <w:t>over space and time:</w:t>
-      </w:r>
-      <w:r>
-        <w:rPr>
-          <w:rFonts w:ascii="Times New Roman" w:hAnsi="Times New Roman" w:cs="Times New Roman"/>
-          <w:sz w:val="22"/>
-          <w:szCs w:val="22"/>
-        </w:rPr>
-        <w:t xml:space="preserve"> some species </w:t>
-      </w:r>
-      <w:r>
-        <w:rPr>
-          <w:rFonts w:ascii="Times New Roman" w:hAnsi="Times New Roman" w:cs="Times New Roman"/>
-          <w:sz w:val="22"/>
-          <w:szCs w:val="22"/>
-        </w:rPr>
-        <w:t xml:space="preserve">and populations </w:t>
-      </w:r>
-      <w:r>
-        <w:rPr>
-          <w:rFonts w:ascii="Times New Roman" w:hAnsi="Times New Roman" w:cs="Times New Roman"/>
-          <w:sz w:val="22"/>
-          <w:szCs w:val="22"/>
-        </w:rPr>
-        <w:t xml:space="preserve">have </w:t>
-      </w:r>
-      <w:r>
-        <w:rPr>
-          <w:rFonts w:ascii="Times New Roman" w:hAnsi="Times New Roman" w:cs="Times New Roman"/>
-          <w:i/>
-          <w:sz w:val="22"/>
-          <w:szCs w:val="22"/>
-        </w:rPr>
-        <w:t xml:space="preserve">not </w:t>
-      </w:r>
-      <w:r>
-        <w:rPr>
-          <w:rFonts w:ascii="Times New Roman" w:hAnsi="Times New Roman" w:cs="Times New Roman"/>
-          <w:sz w:val="22"/>
-          <w:szCs w:val="22"/>
-        </w:rPr>
-        <w:t xml:space="preserve">shifted their phenology </w:t>
-      </w:r>
-      <w:r>
-        <w:rPr>
-          <w:rFonts w:ascii="Times New Roman" w:hAnsi="Times New Roman" w:cs="Times New Roman"/>
-          <w:sz w:val="22"/>
-          <w:szCs w:val="22"/>
-        </w:rPr>
-        <w:t xml:space="preserve">consistently </w:t>
-      </w:r>
-      <w:r>
-        <w:rPr>
-          <w:rFonts w:ascii="Times New Roman" w:hAnsi="Times New Roman" w:cs="Times New Roman"/>
-          <w:sz w:val="22"/>
-          <w:szCs w:val="22"/>
-        </w:rPr>
-        <w:t>with recent climate change</w:t>
-      </w:r>
-      <w:r>
-        <w:rPr>
-          <w:rFonts w:ascii="Times New Roman" w:hAnsi="Times New Roman" w:cs="Times New Roman"/>
-          <w:sz w:val="22"/>
-          <w:szCs w:val="22"/>
-        </w:rPr>
-        <w:fldChar w:fldCharType="begin"/>
-      </w:r>
-      <w:r>
-        <w:rPr>
-          <w:rFonts w:ascii="Times New Roman" w:hAnsi="Times New Roman" w:cs="Times New Roman"/>
-          <w:sz w:val="22"/>
-          <w:szCs w:val="22"/>
-        </w:rPr>
-        <w:instrText>ADDIN RW.CITE{{1310 Wolkovich,Elizabeth M. 2013}}</w:instrText>
-      </w:r>
-      <w:r>
-        <w:rPr>
-          <w:rFonts w:ascii="Times New Roman" w:hAnsi="Times New Roman" w:cs="Times New Roman"/>
-          <w:sz w:val="22"/>
-          <w:szCs w:val="22"/>
-        </w:rPr>
-        <w:fldChar w:fldCharType="separate"/>
-      </w:r>
-      <w:r>
-        <w:rPr>
-          <w:rFonts w:ascii="Times New Roman" w:eastAsia="Times New Roman" w:hAnsi="Times New Roman" w:cs="Times New Roman"/>
-          <w:sz w:val="22"/>
-          <w:szCs w:val="22"/>
-          <w:vertAlign w:val="superscript"/>
-        </w:rPr>
-        <w:t xml:space="preserve"> 5</w:t>
-      </w:r>
-      <w:r>
-        <w:rPr>
-          <w:rFonts w:ascii="Times New Roman" w:hAnsi="Times New Roman" w:cs="Times New Roman"/>
-          <w:sz w:val="22"/>
-          <w:szCs w:val="22"/>
-        </w:rPr>
-        <w:t xml:space="preserve"> </w:t>
-      </w:r>
-      <w:r>
-        <w:rPr>
-          <w:rFonts w:ascii="Times New Roman" w:hAnsi="Times New Roman" w:cs="Times New Roman"/>
-          <w:sz w:val="22"/>
-          <w:szCs w:val="22"/>
-        </w:rPr>
-        <w:fldChar w:fldCharType="end"/>
-      </w:r>
-      <w:r>
-        <w:rPr>
-          <w:rFonts w:ascii="Times New Roman" w:hAnsi="Times New Roman" w:cs="Times New Roman"/>
-          <w:sz w:val="22"/>
-          <w:szCs w:val="22"/>
-        </w:rPr>
-        <w:t xml:space="preserve">, and others have </w:t>
-      </w:r>
-      <w:r>
-        <w:rPr>
-          <w:rFonts w:ascii="Times New Roman" w:hAnsi="Times New Roman" w:cs="Times New Roman"/>
-          <w:sz w:val="22"/>
-          <w:szCs w:val="22"/>
-        </w:rPr>
-        <w:t xml:space="preserve">actually </w:t>
-      </w:r>
-      <w:r>
-        <w:rPr>
-          <w:rFonts w:ascii="Times New Roman" w:hAnsi="Times New Roman" w:cs="Times New Roman"/>
-          <w:sz w:val="22"/>
-          <w:szCs w:val="22"/>
-        </w:rPr>
-        <w:t>shifted later</w:t>
-      </w:r>
-      <w:r>
-        <w:rPr>
-          <w:rFonts w:ascii="Times New Roman" w:hAnsi="Times New Roman" w:cs="Times New Roman"/>
-          <w:sz w:val="22"/>
-          <w:szCs w:val="22"/>
-        </w:rPr>
-        <w:t>, rather than earlier</w:t>
-      </w:r>
-      <w:r>
-        <w:rPr>
-          <w:rFonts w:ascii="Times New Roman" w:hAnsi="Times New Roman" w:cs="Times New Roman"/>
-          <w:sz w:val="22"/>
-          <w:szCs w:val="22"/>
-        </w:rPr>
-        <w:fldChar w:fldCharType="begin"/>
-      </w:r>
-      <w:r>
-        <w:rPr>
-          <w:rFonts w:ascii="Times New Roman" w:hAnsi="Times New Roman" w:cs="Times New Roman"/>
-          <w:sz w:val="22"/>
-          <w:szCs w:val="22"/>
-        </w:rPr>
-        <w:instrText>ADDIN RW.CITE{{1764 Iler,A.M. 2013;1765 Munson,S.M. 2015}}</w:instrText>
-      </w:r>
-      <w:r>
-        <w:rPr>
-          <w:rFonts w:ascii="Times New Roman" w:hAnsi="Times New Roman" w:cs="Times New Roman"/>
-          <w:sz w:val="22"/>
-          <w:szCs w:val="22"/>
-        </w:rPr>
-        <w:fldChar w:fldCharType="separate"/>
-      </w:r>
-      <w:r>
-        <w:rPr>
-          <w:rFonts w:ascii="Times New Roman" w:eastAsia="Times New Roman" w:hAnsi="Times New Roman" w:cs="Times New Roman"/>
-          <w:sz w:val="22"/>
-          <w:szCs w:val="22"/>
-          <w:vertAlign w:val="superscript"/>
-        </w:rPr>
-        <w:t xml:space="preserve"> 6, 7</w:t>
-      </w:r>
-      <w:r>
-        <w:rPr>
-          <w:rFonts w:ascii="Times New Roman" w:hAnsi="Times New Roman" w:cs="Times New Roman"/>
-          <w:sz w:val="22"/>
-          <w:szCs w:val="22"/>
-        </w:rPr>
-        <w:t xml:space="preserve"> </w:t>
-      </w:r>
-      <w:r>
-        <w:rPr>
-          <w:rFonts w:ascii="Times New Roman" w:hAnsi="Times New Roman" w:cs="Times New Roman"/>
-          <w:sz w:val="22"/>
-          <w:szCs w:val="22"/>
-        </w:rPr>
-        <w:fldChar w:fldCharType="end"/>
-      </w:r>
-      <w:r>
-        <w:rPr>
-          <w:rFonts w:ascii="Times New Roman" w:hAnsi="Times New Roman" w:cs="Times New Roman"/>
-          <w:sz w:val="22"/>
-          <w:szCs w:val="22"/>
-        </w:rPr>
-        <w:t xml:space="preserve">. </w:t>
-      </w:r>
-      <w:r>
-        <w:rPr>
-          <w:rFonts w:ascii="Times New Roman" w:hAnsi="Times New Roman" w:cs="Times New Roman"/>
-          <w:sz w:val="22"/>
-          <w:szCs w:val="22"/>
-        </w:rPr>
-        <w:t xml:space="preserve">Understanding the </w:t>
-      </w:r>
-      <w:r>
-        <w:rPr>
-          <w:rFonts w:ascii="Times New Roman" w:hAnsi="Times New Roman" w:cs="Times New Roman"/>
-          <w:sz w:val="22"/>
-          <w:szCs w:val="22"/>
-        </w:rPr>
-        <w:t xml:space="preserve">drivers of this variation </w:t>
-      </w:r>
-      <w:r>
-        <w:rPr>
-          <w:rFonts w:ascii="Times New Roman" w:hAnsi="Times New Roman" w:cs="Times New Roman"/>
-          <w:sz w:val="22"/>
-          <w:szCs w:val="22"/>
-        </w:rPr>
-        <w:t xml:space="preserve">has </w:t>
-      </w:r>
-      <w:r>
-        <w:rPr>
-          <w:rFonts w:ascii="Times New Roman" w:hAnsi="Times New Roman" w:cs="Times New Roman"/>
-          <w:sz w:val="22"/>
-          <w:szCs w:val="22"/>
-        </w:rPr>
-        <w:t>far-reaching</w:t>
-      </w:r>
-      <w:r>
-        <w:rPr>
-          <w:rFonts w:ascii="Times New Roman" w:hAnsi="Times New Roman" w:cs="Times New Roman"/>
-          <w:sz w:val="22"/>
-          <w:szCs w:val="22"/>
-        </w:rPr>
-        <w:t xml:space="preserve"> applications, as it is</w:t>
-      </w:r>
-      <w:r>
-        <w:rPr>
-          <w:rFonts w:ascii="Times New Roman" w:hAnsi="Times New Roman" w:cs="Times New Roman"/>
-          <w:sz w:val="22"/>
-          <w:szCs w:val="22"/>
-        </w:rPr>
-        <w:t xml:space="preserve"> </w:t>
-      </w:r>
-      <w:r>
-        <w:rPr>
-          <w:rFonts w:ascii="Times New Roman" w:hAnsi="Times New Roman" w:cs="Times New Roman"/>
-          <w:sz w:val="22"/>
-          <w:szCs w:val="22"/>
-        </w:rPr>
-        <w:t>cr</w:t>
-      </w:r>
-      <w:r>
-        <w:rPr>
-          <w:rFonts w:ascii="Times New Roman" w:hAnsi="Times New Roman" w:cs="Times New Roman"/>
-          <w:sz w:val="22"/>
-          <w:szCs w:val="22"/>
-        </w:rPr>
-        <w:t>itical to global carbon models,</w:t>
-      </w:r>
-      <w:r>
-        <w:rPr>
-          <w:rFonts w:ascii="Times New Roman" w:hAnsi="Times New Roman" w:cs="Times New Roman"/>
-          <w:sz w:val="22"/>
-          <w:szCs w:val="22"/>
-        </w:rPr>
-        <w:t xml:space="preserve"> accurate predictions of future climate change</w:t>
-      </w:r>
-      <w:r>
-        <w:rPr>
-          <w:rFonts w:ascii="Times New Roman" w:hAnsi="Times New Roman" w:cs="Times New Roman"/>
-          <w:sz w:val="22"/>
-          <w:szCs w:val="22"/>
-        </w:rPr>
-        <w:t>,</w:t>
-      </w:r>
-      <w:r>
-        <w:rPr>
-          <w:rFonts w:ascii="Times New Roman" w:hAnsi="Times New Roman" w:cs="Times New Roman"/>
-          <w:sz w:val="22"/>
-          <w:szCs w:val="22"/>
-        </w:rPr>
-        <w:t xml:space="preserve"> and estimates of future shifts in natural resources.</w:t>
+        <w:t xml:space="preserve">. Understanding the drivers of this variation has far-reaching applications, as </w:t>
+      </w:r>
+      <w:r>
+        <w:rPr>
+          <w:rFonts w:ascii="Times New Roman" w:hAnsi="Times New Roman" w:cs="Times New Roman"/>
+          <w:sz w:val="22"/>
+          <w:szCs w:val="22"/>
+        </w:rPr>
+        <w:t xml:space="preserve">phenology </w:t>
+      </w:r>
+      <w:r>
+        <w:rPr>
+          <w:rFonts w:ascii="Times New Roman" w:hAnsi="Times New Roman" w:cs="Times New Roman"/>
+          <w:sz w:val="22"/>
+          <w:szCs w:val="22"/>
+        </w:rPr>
+        <w:t>is critical to global carbon models, accurate predictions of future climate change, and estimates of future shifts in natural resources.</w:t>
+      </w:r>
+      <w:commentRangeEnd w:id="0"/>
+      <w:r>
+        <w:rPr>
+          <w:rStyle w:val="CommentReference"/>
+        </w:rPr>
+        <w:commentReference w:id="0"/>
       </w:r>
     </w:p>
     <w:p>
@@ -742,305 +403,7 @@
           <w:sz w:val="22"/>
           <w:szCs w:val="22"/>
         </w:rPr>
-        <w:t xml:space="preserve">An important, </w:t>
-      </w:r>
-      <w:r>
-        <w:rPr>
-          <w:rFonts w:ascii="Times New Roman" w:hAnsi="Times New Roman" w:cs="Times New Roman"/>
-          <w:sz w:val="22"/>
-          <w:szCs w:val="22"/>
-        </w:rPr>
-        <w:t xml:space="preserve">but poorly studied, aspect of </w:t>
-      </w:r>
-      <w:r>
-        <w:rPr>
-          <w:rFonts w:ascii="Times New Roman" w:hAnsi="Times New Roman" w:cs="Times New Roman"/>
-          <w:sz w:val="22"/>
-          <w:szCs w:val="22"/>
-        </w:rPr>
-        <w:t xml:space="preserve">plant </w:t>
-      </w:r>
-      <w:r>
-        <w:rPr>
-          <w:rFonts w:ascii="Times New Roman" w:hAnsi="Times New Roman" w:cs="Times New Roman"/>
-          <w:sz w:val="22"/>
-          <w:szCs w:val="22"/>
-        </w:rPr>
-        <w:t xml:space="preserve">phenology is that phenological events are inherently linked through their order: leaf budburst typically occurs before flowering, and flowering always precedes fruiting. This ordering may constrain how </w:t>
-      </w:r>
-      <w:r>
-        <w:rPr>
-          <w:rFonts w:ascii="Times New Roman" w:hAnsi="Times New Roman" w:cs="Times New Roman"/>
-          <w:sz w:val="22"/>
-          <w:szCs w:val="22"/>
-        </w:rPr>
-        <w:t xml:space="preserve">some </w:t>
-      </w:r>
-      <w:r>
-        <w:rPr>
-          <w:rFonts w:ascii="Times New Roman" w:hAnsi="Times New Roman" w:cs="Times New Roman"/>
-          <w:sz w:val="22"/>
-          <w:szCs w:val="22"/>
-        </w:rPr>
-        <w:t>p</w:t>
-      </w:r>
-      <w:r>
-        <w:rPr>
-          <w:rFonts w:ascii="Times New Roman" w:hAnsi="Times New Roman" w:cs="Times New Roman"/>
-          <w:sz w:val="22"/>
-          <w:szCs w:val="22"/>
-        </w:rPr>
-        <w:t xml:space="preserve">henological events </w:t>
-      </w:r>
-      <w:r>
-        <w:rPr>
-          <w:rFonts w:ascii="Times New Roman" w:hAnsi="Times New Roman" w:cs="Times New Roman"/>
-          <w:sz w:val="22"/>
-          <w:szCs w:val="22"/>
-        </w:rPr>
-        <w:t>can respond</w:t>
-      </w:r>
-      <w:r>
-        <w:rPr>
-          <w:rFonts w:ascii="Times New Roman" w:hAnsi="Times New Roman" w:cs="Times New Roman"/>
-          <w:sz w:val="22"/>
-          <w:szCs w:val="22"/>
-        </w:rPr>
-        <w:t xml:space="preserve"> to </w:t>
-      </w:r>
-      <w:r>
-        <w:rPr>
-          <w:rFonts w:ascii="Times New Roman" w:hAnsi="Times New Roman" w:cs="Times New Roman"/>
-          <w:sz w:val="22"/>
-          <w:szCs w:val="22"/>
-        </w:rPr>
-        <w:t>climate change. However, th</w:t>
-      </w:r>
-      <w:r>
-        <w:rPr>
-          <w:rFonts w:ascii="Times New Roman" w:hAnsi="Times New Roman" w:cs="Times New Roman"/>
-          <w:sz w:val="22"/>
-          <w:szCs w:val="22"/>
-        </w:rPr>
-        <w:t xml:space="preserve">e extent to which previous phenological events are correlated </w:t>
-      </w:r>
-      <w:r>
-        <w:rPr>
-          <w:rFonts w:ascii="Times New Roman" w:hAnsi="Times New Roman" w:cs="Times New Roman"/>
-          <w:sz w:val="22"/>
-          <w:szCs w:val="22"/>
-        </w:rPr>
-        <w:t xml:space="preserve">with </w:t>
-      </w:r>
-      <w:r>
-        <w:rPr>
-          <w:rFonts w:ascii="Times New Roman" w:hAnsi="Times New Roman" w:cs="Times New Roman"/>
-          <w:sz w:val="22"/>
-          <w:szCs w:val="22"/>
-        </w:rPr>
-        <w:t xml:space="preserve">later phenological events is </w:t>
-      </w:r>
-      <w:r>
-        <w:rPr>
-          <w:rFonts w:ascii="Times New Roman" w:hAnsi="Times New Roman" w:cs="Times New Roman"/>
-          <w:sz w:val="22"/>
-          <w:szCs w:val="22"/>
-        </w:rPr>
-        <w:t>not known</w:t>
-      </w:r>
-      <w:r>
-        <w:rPr>
-          <w:rFonts w:ascii="Times New Roman" w:hAnsi="Times New Roman" w:cs="Times New Roman"/>
-          <w:sz w:val="22"/>
-          <w:szCs w:val="22"/>
-        </w:rPr>
-        <w:t xml:space="preserve"> because few studies </w:t>
-      </w:r>
-      <w:r>
-        <w:rPr>
-          <w:rFonts w:ascii="Times New Roman" w:hAnsi="Times New Roman" w:cs="Times New Roman"/>
-          <w:sz w:val="22"/>
-          <w:szCs w:val="22"/>
-        </w:rPr>
-        <w:t xml:space="preserve">to date have </w:t>
-      </w:r>
-      <w:r>
-        <w:rPr>
-          <w:rFonts w:ascii="Times New Roman" w:hAnsi="Times New Roman" w:cs="Times New Roman"/>
-          <w:sz w:val="22"/>
-          <w:szCs w:val="22"/>
-        </w:rPr>
-        <w:t>integrate</w:t>
-      </w:r>
-      <w:r>
-        <w:rPr>
-          <w:rFonts w:ascii="Times New Roman" w:hAnsi="Times New Roman" w:cs="Times New Roman"/>
-          <w:sz w:val="22"/>
-          <w:szCs w:val="22"/>
-        </w:rPr>
-        <w:t>d</w:t>
-      </w:r>
-      <w:r>
-        <w:rPr>
-          <w:rFonts w:ascii="Times New Roman" w:hAnsi="Times New Roman" w:cs="Times New Roman"/>
-          <w:sz w:val="22"/>
-          <w:szCs w:val="22"/>
-        </w:rPr>
-        <w:t xml:space="preserve"> across </w:t>
-      </w:r>
-      <w:r>
-        <w:rPr>
-          <w:rFonts w:ascii="Times New Roman" w:hAnsi="Times New Roman" w:cs="Times New Roman"/>
-          <w:sz w:val="22"/>
-          <w:szCs w:val="22"/>
-        </w:rPr>
-        <w:t xml:space="preserve">multiple </w:t>
-      </w:r>
-      <w:r>
-        <w:rPr>
-          <w:rFonts w:ascii="Times New Roman" w:hAnsi="Times New Roman" w:cs="Times New Roman"/>
-          <w:sz w:val="22"/>
-          <w:szCs w:val="22"/>
-        </w:rPr>
-        <w:t>phenological events</w:t>
-      </w:r>
-      <w:r>
-        <w:rPr>
-          <w:rFonts w:ascii="Times New Roman" w:hAnsi="Times New Roman" w:cs="Times New Roman"/>
-          <w:sz w:val="22"/>
-          <w:szCs w:val="22"/>
-        </w:rPr>
-        <w:t xml:space="preserve"> within a growing season. Instead, previous studies have</w:t>
-      </w:r>
-      <w:r>
-        <w:rPr>
-          <w:rFonts w:ascii="Times New Roman" w:hAnsi="Times New Roman" w:cs="Times New Roman"/>
-          <w:sz w:val="22"/>
-          <w:szCs w:val="22"/>
-        </w:rPr>
-        <w:t xml:space="preserve"> focus</w:t>
-      </w:r>
-      <w:r>
-        <w:rPr>
-          <w:rFonts w:ascii="Times New Roman" w:hAnsi="Times New Roman" w:cs="Times New Roman"/>
-          <w:sz w:val="22"/>
-          <w:szCs w:val="22"/>
-        </w:rPr>
-        <w:t>ed either</w:t>
-      </w:r>
-      <w:r>
-        <w:rPr>
-          <w:rFonts w:ascii="Times New Roman" w:hAnsi="Times New Roman" w:cs="Times New Roman"/>
-          <w:sz w:val="22"/>
-          <w:szCs w:val="22"/>
-        </w:rPr>
-        <w:t xml:space="preserve"> on ev</w:t>
-      </w:r>
-      <w:r>
-        <w:rPr>
-          <w:rFonts w:ascii="Times New Roman" w:hAnsi="Times New Roman" w:cs="Times New Roman"/>
-          <w:sz w:val="22"/>
-          <w:szCs w:val="22"/>
-        </w:rPr>
-        <w:t>ents related to leaf phenology (</w:t>
-      </w:r>
-      <w:r>
-        <w:rPr>
-          <w:rFonts w:ascii="Times New Roman" w:hAnsi="Times New Roman" w:cs="Times New Roman"/>
-          <w:sz w:val="22"/>
-          <w:szCs w:val="22"/>
-        </w:rPr>
-        <w:t>including</w:t>
-      </w:r>
-      <w:r>
-        <w:rPr>
-          <w:rFonts w:ascii="Times New Roman" w:hAnsi="Times New Roman" w:cs="Times New Roman"/>
-          <w:sz w:val="22"/>
-          <w:szCs w:val="22"/>
-        </w:rPr>
-        <w:t xml:space="preserve"> spring budburst, </w:t>
-      </w:r>
-      <w:proofErr w:type="spellStart"/>
-      <w:r>
-        <w:rPr>
-          <w:rFonts w:ascii="Times New Roman" w:hAnsi="Times New Roman" w:cs="Times New Roman"/>
-          <w:sz w:val="22"/>
-          <w:szCs w:val="22"/>
-        </w:rPr>
-        <w:t>l</w:t>
-      </w:r>
-      <w:r>
-        <w:rPr>
-          <w:rFonts w:ascii="Times New Roman" w:hAnsi="Times New Roman" w:cs="Times New Roman"/>
-          <w:sz w:val="22"/>
-          <w:szCs w:val="22"/>
-        </w:rPr>
-        <w:t>eaf</w:t>
-      </w:r>
-      <w:r>
-        <w:rPr>
-          <w:rFonts w:ascii="Times New Roman" w:hAnsi="Times New Roman" w:cs="Times New Roman"/>
-          <w:sz w:val="22"/>
-          <w:szCs w:val="22"/>
-        </w:rPr>
-        <w:t>out</w:t>
-      </w:r>
-      <w:proofErr w:type="spellEnd"/>
-      <w:r>
-        <w:rPr>
-          <w:rFonts w:ascii="Times New Roman" w:hAnsi="Times New Roman" w:cs="Times New Roman"/>
-          <w:sz w:val="22"/>
-          <w:szCs w:val="22"/>
-        </w:rPr>
-        <w:t xml:space="preserve">, </w:t>
-      </w:r>
-      <w:r>
-        <w:rPr>
-          <w:rFonts w:ascii="Times New Roman" w:hAnsi="Times New Roman" w:cs="Times New Roman"/>
-          <w:sz w:val="22"/>
-          <w:szCs w:val="22"/>
-        </w:rPr>
-        <w:t xml:space="preserve">and fall </w:t>
-      </w:r>
-      <w:r>
-        <w:rPr>
-          <w:rFonts w:ascii="Times New Roman" w:hAnsi="Times New Roman" w:cs="Times New Roman"/>
-          <w:sz w:val="22"/>
-          <w:szCs w:val="22"/>
-        </w:rPr>
-        <w:t>senescence</w:t>
-      </w:r>
-      <w:r>
-        <w:rPr>
-          <w:rFonts w:ascii="Times New Roman" w:hAnsi="Times New Roman" w:cs="Times New Roman"/>
-          <w:sz w:val="22"/>
-          <w:szCs w:val="22"/>
-        </w:rPr>
-        <w:t xml:space="preserve">), or </w:t>
-      </w:r>
-      <w:r>
-        <w:rPr>
-          <w:rFonts w:ascii="Times New Roman" w:hAnsi="Times New Roman" w:cs="Times New Roman"/>
-          <w:sz w:val="22"/>
-          <w:szCs w:val="22"/>
-        </w:rPr>
-        <w:t>reproductive events</w:t>
-      </w:r>
-      <w:r>
-        <w:rPr>
-          <w:rFonts w:ascii="Times New Roman" w:hAnsi="Times New Roman" w:cs="Times New Roman"/>
-          <w:sz w:val="22"/>
-          <w:szCs w:val="22"/>
-        </w:rPr>
-        <w:t xml:space="preserve">, </w:t>
-      </w:r>
-      <w:r>
-        <w:rPr>
-          <w:rFonts w:ascii="Times New Roman" w:hAnsi="Times New Roman" w:cs="Times New Roman"/>
-          <w:sz w:val="22"/>
-          <w:szCs w:val="22"/>
-        </w:rPr>
-        <w:t>especially flowering</w:t>
+        <w:t>An important, but poorly studied, aspect of plant phenology is that phenological events are inherently linked through their order: leaf budburst typically occurs before flowering, and flowering always precedes fruiting. This ordering may constrain how some phenological events can respond to climate change. However, the extent to which previous phenological events are correlated with later phenological events is not known because few studies to date have integrated across multiple phenological events within a growing season. Instead, previous studies have focused either on events related to leaf phenology (including spring budburst, leafout, and fall senescence), or reproductive events, especially flowering</w:t>
       </w:r>
       <w:r>
         <w:rPr>
@@ -1115,209 +478,23 @@
           <w:sz w:val="22"/>
           <w:szCs w:val="22"/>
         </w:rPr>
-        <w:t xml:space="preserve">In this paper, we offer the first study reporting on observations of consecutive </w:t>
-      </w:r>
-      <w:proofErr w:type="spellStart"/>
-      <w:r>
-        <w:rPr>
-          <w:rFonts w:ascii="Times New Roman" w:hAnsi="Times New Roman" w:cs="Times New Roman"/>
-          <w:sz w:val="22"/>
-          <w:szCs w:val="22"/>
-        </w:rPr>
-        <w:t>phenophases</w:t>
-      </w:r>
-      <w:proofErr w:type="spellEnd"/>
-      <w:r>
-        <w:rPr>
-          <w:rFonts w:ascii="Times New Roman" w:hAnsi="Times New Roman" w:cs="Times New Roman"/>
-          <w:sz w:val="22"/>
-          <w:szCs w:val="22"/>
-        </w:rPr>
-        <w:t xml:space="preserve"> from the start </w:t>
-      </w:r>
-      <w:r>
-        <w:rPr>
-          <w:rFonts w:ascii="Times New Roman" w:hAnsi="Times New Roman" w:cs="Times New Roman"/>
-          <w:sz w:val="22"/>
-          <w:szCs w:val="22"/>
-        </w:rPr>
-        <w:t>through</w:t>
-      </w:r>
-      <w:r>
-        <w:rPr>
-          <w:rFonts w:ascii="Times New Roman" w:hAnsi="Times New Roman" w:cs="Times New Roman"/>
-          <w:sz w:val="22"/>
-          <w:szCs w:val="22"/>
-        </w:rPr>
-        <w:t xml:space="preserve"> the end of the growing season, across </w:t>
-      </w:r>
-      <w:r>
-        <w:rPr>
-          <w:rFonts w:ascii="Times New Roman" w:hAnsi="Times New Roman" w:cs="Times New Roman"/>
-          <w:sz w:val="22"/>
-          <w:szCs w:val="22"/>
-        </w:rPr>
-        <w:t>25</w:t>
-      </w:r>
-      <w:r>
-        <w:rPr>
-          <w:rFonts w:ascii="Times New Roman" w:hAnsi="Times New Roman" w:cs="Times New Roman"/>
-          <w:sz w:val="22"/>
-          <w:szCs w:val="22"/>
-        </w:rPr>
-        <w:t xml:space="preserve"> </w:t>
-      </w:r>
-      <w:r>
-        <w:rPr>
-          <w:rFonts w:ascii="Times New Roman" w:hAnsi="Times New Roman" w:cs="Times New Roman"/>
-          <w:sz w:val="22"/>
-          <w:szCs w:val="22"/>
-        </w:rPr>
-        <w:t>temperat</w:t>
-      </w:r>
-      <w:r>
-        <w:rPr>
-          <w:rFonts w:ascii="Times New Roman" w:hAnsi="Times New Roman" w:cs="Times New Roman"/>
-          <w:sz w:val="22"/>
-          <w:szCs w:val="22"/>
-        </w:rPr>
-        <w:t xml:space="preserve">e tree </w:t>
-      </w:r>
-      <w:r>
-        <w:rPr>
-          <w:rFonts w:ascii="Times New Roman" w:hAnsi="Times New Roman" w:cs="Times New Roman"/>
-          <w:sz w:val="22"/>
-          <w:szCs w:val="22"/>
-        </w:rPr>
-        <w:t xml:space="preserve">species </w:t>
-      </w:r>
-      <w:r>
-        <w:rPr>
-          <w:rFonts w:ascii="Times New Roman" w:hAnsi="Times New Roman" w:cs="Times New Roman"/>
-          <w:sz w:val="22"/>
-          <w:szCs w:val="22"/>
-        </w:rPr>
-        <w:t xml:space="preserve">with divergent flowering </w:t>
-      </w:r>
-      <w:proofErr w:type="spellStart"/>
-      <w:r>
-        <w:rPr>
-          <w:rFonts w:ascii="Times New Roman" w:hAnsi="Times New Roman" w:cs="Times New Roman"/>
-          <w:sz w:val="22"/>
-          <w:szCs w:val="22"/>
-        </w:rPr>
-        <w:t>phenologies</w:t>
-      </w:r>
-      <w:proofErr w:type="spellEnd"/>
-      <w:r>
-        <w:rPr>
-          <w:rFonts w:ascii="Times New Roman" w:hAnsi="Times New Roman" w:cs="Times New Roman"/>
-          <w:sz w:val="22"/>
-          <w:szCs w:val="22"/>
-        </w:rPr>
-        <w:t>, grown in a common environment</w:t>
-      </w:r>
-      <w:r>
-        <w:rPr>
-          <w:rFonts w:ascii="Times New Roman" w:hAnsi="Times New Roman" w:cs="Times New Roman"/>
-          <w:sz w:val="22"/>
-          <w:szCs w:val="22"/>
-        </w:rPr>
-        <w:t xml:space="preserve">. </w:t>
-      </w:r>
-      <w:r>
-        <w:rPr>
-          <w:rFonts w:ascii="Times New Roman" w:hAnsi="Times New Roman" w:cs="Times New Roman"/>
-          <w:sz w:val="22"/>
-          <w:szCs w:val="22"/>
-        </w:rPr>
-        <w:t xml:space="preserve">We </w:t>
-      </w:r>
-      <w:r>
-        <w:rPr>
-          <w:rFonts w:ascii="Times New Roman" w:hAnsi="Times New Roman" w:cs="Times New Roman"/>
-          <w:sz w:val="22"/>
-          <w:szCs w:val="22"/>
-        </w:rPr>
-        <w:t>test if</w:t>
-      </w:r>
-      <w:r>
-        <w:rPr>
-          <w:rFonts w:ascii="Times New Roman" w:hAnsi="Times New Roman" w:cs="Times New Roman"/>
-          <w:sz w:val="22"/>
-          <w:szCs w:val="22"/>
-        </w:rPr>
-        <w:t xml:space="preserve"> </w:t>
-      </w:r>
-      <w:r>
-        <w:rPr>
-          <w:rFonts w:ascii="Times New Roman" w:hAnsi="Times New Roman" w:cs="Times New Roman"/>
-          <w:sz w:val="22"/>
-          <w:szCs w:val="22"/>
-        </w:rPr>
-        <w:t xml:space="preserve">previous phenological events constrain later events; e.g., do late-fruiting species set fruit late in the season because they flower and </w:t>
-      </w:r>
-      <w:proofErr w:type="spellStart"/>
-      <w:r>
-        <w:rPr>
-          <w:rFonts w:ascii="Times New Roman" w:hAnsi="Times New Roman" w:cs="Times New Roman"/>
-          <w:sz w:val="22"/>
-          <w:szCs w:val="22"/>
-        </w:rPr>
-        <w:t>leafout</w:t>
-      </w:r>
-      <w:proofErr w:type="spellEnd"/>
-      <w:r>
-        <w:rPr>
-          <w:rFonts w:ascii="Times New Roman" w:hAnsi="Times New Roman" w:cs="Times New Roman"/>
-          <w:sz w:val="22"/>
-          <w:szCs w:val="22"/>
-        </w:rPr>
-        <w:t xml:space="preserve"> late? In addition, we test whether inter-</w:t>
-      </w:r>
-      <w:proofErr w:type="spellStart"/>
-      <w:r>
-        <w:rPr>
-          <w:rFonts w:ascii="Times New Roman" w:hAnsi="Times New Roman" w:cs="Times New Roman"/>
-          <w:sz w:val="22"/>
-          <w:szCs w:val="22"/>
-        </w:rPr>
-        <w:t>phenophase</w:t>
-      </w:r>
-      <w:proofErr w:type="spellEnd"/>
-      <w:r>
-        <w:rPr>
-          <w:rFonts w:ascii="Times New Roman" w:hAnsi="Times New Roman" w:cs="Times New Roman"/>
-          <w:sz w:val="22"/>
-          <w:szCs w:val="22"/>
-        </w:rPr>
-        <w:t xml:space="preserve"> duration constrains phenology; e.g., late-fruiting species set fruit late in the season because they require longer fruit maturation time. </w:t>
-      </w:r>
-      <w:r>
-        <w:rPr>
-          <w:rFonts w:ascii="Times New Roman" w:hAnsi="Times New Roman" w:cs="Times New Roman"/>
-          <w:sz w:val="22"/>
-          <w:szCs w:val="22"/>
-        </w:rPr>
-        <w:t>We find strong effects of both early phenology and inter-</w:t>
-      </w:r>
-      <w:proofErr w:type="spellStart"/>
-      <w:r>
-        <w:rPr>
-          <w:rFonts w:ascii="Times New Roman" w:hAnsi="Times New Roman" w:cs="Times New Roman"/>
-          <w:sz w:val="22"/>
-          <w:szCs w:val="22"/>
-        </w:rPr>
-        <w:t>phenophase</w:t>
-      </w:r>
-      <w:proofErr w:type="spellEnd"/>
-      <w:r>
-        <w:rPr>
-          <w:rFonts w:ascii="Times New Roman" w:hAnsi="Times New Roman" w:cs="Times New Roman"/>
-          <w:sz w:val="22"/>
-          <w:szCs w:val="22"/>
-        </w:rPr>
-        <w:t xml:space="preserve"> duration, highlighting the need for much more research in these areas.</w:t>
+        <w:t xml:space="preserve">In this paper, we offer the first study reporting on observations of consecutive phenophases from the start through the end of the growing season, across 25 temperate tree species with divergent flowering phenologies, grown in a common environment. We test if previous phenological events constrain later events; e.g., do late-fruiting species set fruit late in the season because they flower and leafout late? In addition, we test whether inter-phenophase duration constrains phenology; e.g., late-fruiting species set fruit late in the season because they require longer fruit maturation time. We find strong effects of both early phenology and inter-phenophase duration, </w:t>
+      </w:r>
+      <w:commentRangeStart w:id="2"/>
+      <w:r>
+        <w:rPr>
+          <w:rFonts w:ascii="Times New Roman" w:hAnsi="Times New Roman" w:cs="Times New Roman"/>
+          <w:sz w:val="22"/>
+          <w:szCs w:val="22"/>
+        </w:rPr>
+        <w:t>highlighting the need for much more research in these areas.</w:t>
+      </w:r>
+      <w:commentRangeEnd w:id="2"/>
+      <w:r>
+        <w:rPr>
+          <w:rStyle w:val="CommentReference"/>
+        </w:rPr>
+        <w:commentReference w:id="2"/>
       </w:r>
     </w:p>
     <w:p>
@@ -1335,323 +512,23 @@
           <w:sz w:val="22"/>
           <w:szCs w:val="22"/>
         </w:rPr>
-        <w:t xml:space="preserve">Our findings have </w:t>
-      </w:r>
-      <w:r>
-        <w:rPr>
-          <w:rFonts w:ascii="Times New Roman" w:hAnsi="Times New Roman" w:cs="Times New Roman"/>
-          <w:sz w:val="22"/>
-          <w:szCs w:val="22"/>
-        </w:rPr>
-        <w:t xml:space="preserve">implications that are </w:t>
-      </w:r>
-      <w:r>
-        <w:rPr>
-          <w:rFonts w:ascii="Times New Roman" w:hAnsi="Times New Roman" w:cs="Times New Roman"/>
-          <w:sz w:val="22"/>
-          <w:szCs w:val="22"/>
-        </w:rPr>
-        <w:t>broad</w:t>
-      </w:r>
-      <w:r>
-        <w:rPr>
-          <w:rFonts w:ascii="Times New Roman" w:hAnsi="Times New Roman" w:cs="Times New Roman"/>
-          <w:sz w:val="22"/>
-          <w:szCs w:val="22"/>
-        </w:rPr>
-        <w:t>ly important</w:t>
-      </w:r>
-      <w:r>
-        <w:rPr>
-          <w:rFonts w:ascii="Times New Roman" w:hAnsi="Times New Roman" w:cs="Times New Roman"/>
-          <w:sz w:val="22"/>
-          <w:szCs w:val="22"/>
-        </w:rPr>
-        <w:t xml:space="preserve"> for improved forecasting of climate change, as well as </w:t>
-      </w:r>
-      <w:r>
-        <w:rPr>
-          <w:rFonts w:ascii="Times New Roman" w:hAnsi="Times New Roman" w:cs="Times New Roman"/>
-          <w:sz w:val="22"/>
-          <w:szCs w:val="22"/>
-        </w:rPr>
-        <w:t xml:space="preserve">for </w:t>
-      </w:r>
-      <w:r>
-        <w:rPr>
-          <w:rFonts w:ascii="Times New Roman" w:hAnsi="Times New Roman" w:cs="Times New Roman"/>
-          <w:sz w:val="22"/>
-          <w:szCs w:val="22"/>
-        </w:rPr>
-        <w:t>climate change induced shifts in phenology. Our finding that early phenological</w:t>
-      </w:r>
-      <w:r>
-        <w:rPr>
-          <w:rFonts w:ascii="Times New Roman" w:hAnsi="Times New Roman" w:cs="Times New Roman"/>
-          <w:sz w:val="22"/>
-          <w:szCs w:val="22"/>
-        </w:rPr>
-        <w:t xml:space="preserve"> events constrain later events suggests that climatic shifts</w:t>
-      </w:r>
-      <w:r>
-        <w:rPr>
-          <w:rFonts w:ascii="Times New Roman" w:hAnsi="Times New Roman" w:cs="Times New Roman"/>
-          <w:sz w:val="22"/>
-          <w:szCs w:val="22"/>
-        </w:rPr>
-        <w:t xml:space="preserve"> in one </w:t>
-      </w:r>
-      <w:r>
-        <w:rPr>
-          <w:rFonts w:ascii="Times New Roman" w:hAnsi="Times New Roman" w:cs="Times New Roman"/>
-          <w:sz w:val="22"/>
-          <w:szCs w:val="22"/>
-        </w:rPr>
-        <w:t>season, even if they</w:t>
-      </w:r>
-      <w:r>
-        <w:rPr>
-          <w:rFonts w:ascii="Times New Roman" w:hAnsi="Times New Roman" w:cs="Times New Roman"/>
-          <w:sz w:val="22"/>
-          <w:szCs w:val="22"/>
-        </w:rPr>
-        <w:t xml:space="preserve"> d</w:t>
-      </w:r>
-      <w:r>
-        <w:rPr>
-          <w:rFonts w:ascii="Times New Roman" w:hAnsi="Times New Roman" w:cs="Times New Roman"/>
-          <w:sz w:val="22"/>
-          <w:szCs w:val="22"/>
-        </w:rPr>
-        <w:t>irectly affect</w:t>
-      </w:r>
-      <w:r>
-        <w:rPr>
-          <w:rFonts w:ascii="Times New Roman" w:hAnsi="Times New Roman" w:cs="Times New Roman"/>
-          <w:sz w:val="22"/>
-          <w:szCs w:val="22"/>
-        </w:rPr>
-        <w:t xml:space="preserve"> </w:t>
-      </w:r>
-      <w:r>
-        <w:rPr>
-          <w:rFonts w:ascii="Times New Roman" w:hAnsi="Times New Roman" w:cs="Times New Roman"/>
-          <w:sz w:val="22"/>
-          <w:szCs w:val="22"/>
-        </w:rPr>
-        <w:t xml:space="preserve">only </w:t>
-      </w:r>
-      <w:r>
-        <w:rPr>
-          <w:rFonts w:ascii="Times New Roman" w:hAnsi="Times New Roman" w:cs="Times New Roman"/>
-          <w:sz w:val="22"/>
-          <w:szCs w:val="22"/>
-        </w:rPr>
-        <w:t xml:space="preserve">one </w:t>
-      </w:r>
-      <w:proofErr w:type="spellStart"/>
-      <w:r>
-        <w:rPr>
-          <w:rFonts w:ascii="Times New Roman" w:hAnsi="Times New Roman" w:cs="Times New Roman"/>
-          <w:sz w:val="22"/>
-          <w:szCs w:val="22"/>
-        </w:rPr>
-        <w:t>pheno</w:t>
-      </w:r>
-      <w:r>
-        <w:rPr>
-          <w:rFonts w:ascii="Times New Roman" w:hAnsi="Times New Roman" w:cs="Times New Roman"/>
-          <w:sz w:val="22"/>
-          <w:szCs w:val="22"/>
-        </w:rPr>
-        <w:t>phase</w:t>
-      </w:r>
-      <w:proofErr w:type="spellEnd"/>
-      <w:r>
-        <w:rPr>
-          <w:rFonts w:ascii="Times New Roman" w:hAnsi="Times New Roman" w:cs="Times New Roman"/>
-          <w:sz w:val="22"/>
-          <w:szCs w:val="22"/>
-        </w:rPr>
-        <w:t>, will</w:t>
-      </w:r>
-      <w:r>
-        <w:rPr>
-          <w:rFonts w:ascii="Times New Roman" w:hAnsi="Times New Roman" w:cs="Times New Roman"/>
-          <w:sz w:val="22"/>
-          <w:szCs w:val="22"/>
-        </w:rPr>
-        <w:t xml:space="preserve"> have ca</w:t>
-      </w:r>
-      <w:r>
-        <w:rPr>
-          <w:rFonts w:ascii="Times New Roman" w:hAnsi="Times New Roman" w:cs="Times New Roman"/>
-          <w:sz w:val="22"/>
-          <w:szCs w:val="22"/>
-        </w:rPr>
-        <w:t xml:space="preserve">scading effects on </w:t>
-      </w:r>
-      <w:r>
-        <w:rPr>
-          <w:rFonts w:ascii="Times New Roman" w:hAnsi="Times New Roman" w:cs="Times New Roman"/>
-          <w:sz w:val="22"/>
-          <w:szCs w:val="22"/>
-        </w:rPr>
-        <w:t xml:space="preserve">phenology </w:t>
-      </w:r>
-      <w:r>
-        <w:rPr>
-          <w:rFonts w:ascii="Times New Roman" w:hAnsi="Times New Roman" w:cs="Times New Roman"/>
-          <w:sz w:val="22"/>
-          <w:szCs w:val="22"/>
-        </w:rPr>
-        <w:t xml:space="preserve">later </w:t>
-      </w:r>
-      <w:r>
-        <w:rPr>
-          <w:rFonts w:ascii="Times New Roman" w:hAnsi="Times New Roman" w:cs="Times New Roman"/>
-          <w:sz w:val="22"/>
-          <w:szCs w:val="22"/>
-        </w:rPr>
-        <w:t>in the season</w:t>
-      </w:r>
-      <w:r>
-        <w:rPr>
-          <w:rFonts w:ascii="Times New Roman" w:hAnsi="Times New Roman" w:cs="Times New Roman"/>
-          <w:sz w:val="22"/>
-          <w:szCs w:val="22"/>
-        </w:rPr>
-        <w:t xml:space="preserve">. </w:t>
-      </w:r>
-      <w:r>
-        <w:rPr>
-          <w:rFonts w:ascii="Times New Roman" w:hAnsi="Times New Roman" w:cs="Times New Roman"/>
-          <w:sz w:val="22"/>
-          <w:szCs w:val="22"/>
-        </w:rPr>
-        <w:t>We also found that inter-</w:t>
-      </w:r>
-      <w:proofErr w:type="spellStart"/>
-      <w:r>
-        <w:rPr>
-          <w:rFonts w:ascii="Times New Roman" w:hAnsi="Times New Roman" w:cs="Times New Roman"/>
-          <w:sz w:val="22"/>
-          <w:szCs w:val="22"/>
-        </w:rPr>
-        <w:t>phenophase</w:t>
-      </w:r>
-      <w:proofErr w:type="spellEnd"/>
-      <w:r>
-        <w:rPr>
-          <w:rFonts w:ascii="Times New Roman" w:hAnsi="Times New Roman" w:cs="Times New Roman"/>
-          <w:sz w:val="22"/>
-          <w:szCs w:val="22"/>
-        </w:rPr>
-        <w:t xml:space="preserve"> duration constrains reproductive phe</w:t>
-      </w:r>
-      <w:r>
-        <w:rPr>
-          <w:rFonts w:ascii="Times New Roman" w:hAnsi="Times New Roman" w:cs="Times New Roman"/>
-          <w:sz w:val="22"/>
-          <w:szCs w:val="22"/>
-        </w:rPr>
-        <w:t>nology (flowering and fruiting);</w:t>
-      </w:r>
-      <w:r>
-        <w:rPr>
-          <w:rFonts w:ascii="Times New Roman" w:hAnsi="Times New Roman" w:cs="Times New Roman"/>
-          <w:sz w:val="22"/>
-          <w:szCs w:val="22"/>
-        </w:rPr>
-        <w:t xml:space="preserve"> </w:t>
-      </w:r>
-      <w:r>
-        <w:rPr>
-          <w:rFonts w:ascii="Times New Roman" w:hAnsi="Times New Roman" w:cs="Times New Roman"/>
-          <w:sz w:val="22"/>
-          <w:szCs w:val="22"/>
-        </w:rPr>
-        <w:t xml:space="preserve">for example, </w:t>
-      </w:r>
-      <w:r>
-        <w:rPr>
-          <w:rFonts w:ascii="Times New Roman" w:hAnsi="Times New Roman" w:cs="Times New Roman"/>
-          <w:sz w:val="22"/>
-          <w:szCs w:val="22"/>
-        </w:rPr>
-        <w:t>species with longer fruit maturation times fruit later, regardless of flowering time.</w:t>
-      </w:r>
-      <w:r>
-        <w:rPr>
-          <w:rFonts w:ascii="Times New Roman" w:hAnsi="Times New Roman" w:cs="Times New Roman"/>
-          <w:sz w:val="22"/>
-          <w:szCs w:val="22"/>
-        </w:rPr>
-        <w:t xml:space="preserve"> </w:t>
-      </w:r>
-      <w:r>
-        <w:rPr>
-          <w:rFonts w:ascii="Times New Roman" w:hAnsi="Times New Roman" w:cs="Times New Roman"/>
-          <w:sz w:val="22"/>
-          <w:szCs w:val="22"/>
-        </w:rPr>
-        <w:t>Phenological constraints therefore appear to be</w:t>
-      </w:r>
-      <w:r>
-        <w:rPr>
-          <w:rFonts w:ascii="Times New Roman" w:hAnsi="Times New Roman" w:cs="Times New Roman"/>
-          <w:sz w:val="22"/>
-          <w:szCs w:val="22"/>
-        </w:rPr>
-        <w:t xml:space="preserve"> species-specific,</w:t>
-      </w:r>
-      <w:r>
-        <w:rPr>
-          <w:rFonts w:ascii="Times New Roman" w:hAnsi="Times New Roman" w:cs="Times New Roman"/>
-          <w:sz w:val="22"/>
-          <w:szCs w:val="22"/>
-        </w:rPr>
-        <w:t xml:space="preserve"> so</w:t>
-      </w:r>
-      <w:r>
-        <w:rPr>
-          <w:rFonts w:ascii="Times New Roman" w:hAnsi="Times New Roman" w:cs="Times New Roman"/>
-          <w:sz w:val="22"/>
-          <w:szCs w:val="22"/>
-        </w:rPr>
-        <w:t xml:space="preserve"> accurate forecasts of community-wide phenological shifts </w:t>
-      </w:r>
-      <w:r>
-        <w:rPr>
-          <w:rFonts w:ascii="Times New Roman" w:hAnsi="Times New Roman" w:cs="Times New Roman"/>
-          <w:sz w:val="22"/>
-          <w:szCs w:val="22"/>
-        </w:rPr>
-        <w:t>will</w:t>
-      </w:r>
-      <w:r>
-        <w:rPr>
-          <w:rFonts w:ascii="Times New Roman" w:hAnsi="Times New Roman" w:cs="Times New Roman"/>
-          <w:sz w:val="22"/>
-          <w:szCs w:val="22"/>
-        </w:rPr>
-        <w:t xml:space="preserve"> require species-</w:t>
-      </w:r>
-      <w:r>
-        <w:rPr>
-          <w:rFonts w:ascii="Times New Roman" w:hAnsi="Times New Roman" w:cs="Times New Roman"/>
-          <w:sz w:val="22"/>
-          <w:szCs w:val="22"/>
-        </w:rPr>
-        <w:t>level</w:t>
-      </w:r>
-      <w:r>
-        <w:rPr>
-          <w:rFonts w:ascii="Times New Roman" w:hAnsi="Times New Roman" w:cs="Times New Roman"/>
-          <w:sz w:val="22"/>
-          <w:szCs w:val="22"/>
-        </w:rPr>
-        <w:t xml:space="preserve"> information, in addition to climate data. </w:t>
+        <w:t xml:space="preserve">Our findings have implications that are broadly important for improved forecasting of climate change, as well as for climate change induced shifts in phenology. Our finding that early phenological events constrain later events suggests that climatic shifts in one season, even if they directly affect only one phenophase, will have cascading effects on phenology later in the season. We also found that inter-phenophase duration constrains reproductive phenology (flowering and fruiting); for example, species with longer fruit maturation times fruit later, regardless of flowering time. </w:t>
+      </w:r>
+      <w:commentRangeStart w:id="3"/>
+      <w:r>
+        <w:rPr>
+          <w:rFonts w:ascii="Times New Roman" w:hAnsi="Times New Roman" w:cs="Times New Roman"/>
+          <w:sz w:val="22"/>
+          <w:szCs w:val="22"/>
+        </w:rPr>
+        <w:t xml:space="preserve">Phenological constraints therefore appear to be species-specific, so accurate forecasts of community-wide phenological shifts will require species-level information, in addition to climate data. </w:t>
+      </w:r>
+      <w:commentRangeEnd w:id="3"/>
+      <w:r>
+        <w:rPr>
+          <w:rStyle w:val="CommentReference"/>
+        </w:rPr>
+        <w:commentReference w:id="3"/>
       </w:r>
     </w:p>
     <w:p>
@@ -1671,57 +548,31 @@
           <w:sz w:val="22"/>
           <w:szCs w:val="22"/>
         </w:rPr>
-        <w:t xml:space="preserve">We suggest </w:t>
-      </w:r>
-      <w:r>
-        <w:rPr>
-          <w:rFonts w:ascii="Times New Roman" w:hAnsi="Times New Roman" w:cs="Times New Roman"/>
-          <w:sz w:val="22"/>
-          <w:szCs w:val="22"/>
-        </w:rPr>
-        <w:t xml:space="preserve">as </w:t>
-      </w:r>
-      <w:r>
-        <w:rPr>
-          <w:rFonts w:ascii="Times New Roman" w:hAnsi="Times New Roman" w:cs="Times New Roman"/>
-          <w:sz w:val="22"/>
-          <w:szCs w:val="22"/>
-        </w:rPr>
-        <w:t>potential reviewers</w:t>
-      </w:r>
-      <w:r>
-        <w:rPr>
-          <w:rFonts w:ascii="Times New Roman" w:hAnsi="Times New Roman" w:cs="Times New Roman"/>
-          <w:sz w:val="22"/>
-          <w:szCs w:val="22"/>
-        </w:rPr>
-        <w:t xml:space="preserve"> Abe Miller-Rushing, David Inouye, who else</w:t>
-      </w:r>
-      <w:proofErr w:type="gramStart"/>
-      <w:r>
-        <w:rPr>
-          <w:rFonts w:ascii="Times New Roman" w:hAnsi="Times New Roman" w:cs="Times New Roman"/>
-          <w:sz w:val="22"/>
-          <w:szCs w:val="22"/>
-        </w:rPr>
-        <w:t>?</w:t>
-      </w:r>
-      <w:r>
-        <w:rPr>
-          <w:rFonts w:ascii="Times New Roman" w:hAnsi="Times New Roman" w:cs="Times New Roman"/>
-          <w:sz w:val="22"/>
-          <w:szCs w:val="22"/>
-        </w:rPr>
-        <w:t>.</w:t>
-      </w:r>
-      <w:proofErr w:type="gramEnd"/>
-      <w:r>
-        <w:rPr>
-          <w:rFonts w:ascii="Times New Roman" w:hAnsi="Times New Roman" w:cs="Times New Roman"/>
-          <w:sz w:val="22"/>
-          <w:szCs w:val="22"/>
-        </w:rPr>
-        <w:t xml:space="preserve"> Thank you for your time and consideration of our paper. </w:t>
+        <w:t xml:space="preserve">We suggest as potential reviewers </w:t>
+      </w:r>
+      <w:commentRangeStart w:id="4"/>
+      <w:r>
+        <w:rPr>
+          <w:rFonts w:ascii="Times New Roman" w:hAnsi="Times New Roman" w:cs="Times New Roman"/>
+          <w:sz w:val="22"/>
+          <w:szCs w:val="22"/>
+        </w:rPr>
+        <w:t>Abe Miller-Rushing</w:t>
+      </w:r>
+      <w:commentRangeEnd w:id="4"/>
+      <w:r>
+        <w:rPr>
+          <w:rStyle w:val="CommentReference"/>
+        </w:rPr>
+        <w:commentReference w:id="4"/>
+      </w:r>
+      <w:r>
+        <w:rPr>
+          <w:rFonts w:ascii="Times New Roman" w:hAnsi="Times New Roman" w:cs="Times New Roman"/>
+          <w:sz w:val="22"/>
+          <w:szCs w:val="22"/>
+        </w:rPr>
+        <w:t xml:space="preserve">, David Inouye, who else?. Thank you for your time and consideration of our paper. </w:t>
       </w:r>
     </w:p>
     <w:p>
@@ -1804,7 +655,7 @@
           <w:szCs w:val="22"/>
         </w:rPr>
         <w:drawing>
-          <wp:anchor distT="0" distB="0" distL="114300" distR="114300" simplePos="0" relativeHeight="251659264" behindDoc="0" locked="0" layoutInCell="1" allowOverlap="1" wp14:anchorId="5B6835D1" wp14:editId="0897287A">
+          <wp:anchor distT="0" distB="0" distL="114300" distR="114300" simplePos="0" relativeHeight="251659264" behindDoc="0" locked="0" layoutInCell="1" allowOverlap="1" wp14:anchorId="586B7248" wp14:editId="2D0C28F9">
             <wp:simplePos x="0" y="0"/>
             <wp:positionH relativeFrom="column">
               <wp:posOffset>-62865</wp:posOffset>
@@ -1837,7 +688,7 @@
                     </pic:cNvPicPr>
                   </pic:nvPicPr>
                   <pic:blipFill>
-                    <a:blip r:embed="rId10">
+                    <a:blip r:embed="rId11">
                       <a:extLst>
                         <a:ext uri="{28A0092B-C50C-407E-A947-70E740481C1C}">
                           <a14:useLocalDpi xmlns:a14="http://schemas.microsoft.com/office/drawing/2010/main" val="0"/>
@@ -1903,89 +754,41 @@
           <w:sz w:val="22"/>
           <w:szCs w:val="22"/>
         </w:rPr>
-        <w:t xml:space="preserve">Ailene K. Ettinger (on behalf of </w:t>
-      </w:r>
-      <w:r>
-        <w:rPr>
-          <w:rFonts w:ascii="Times New Roman" w:hAnsi="Times New Roman" w:cs="Times New Roman"/>
-          <w:sz w:val="22"/>
-          <w:szCs w:val="22"/>
-        </w:rPr>
-        <w:t>all</w:t>
-      </w:r>
-      <w:r>
-        <w:rPr>
-          <w:rFonts w:ascii="Times New Roman" w:hAnsi="Times New Roman" w:cs="Times New Roman"/>
-          <w:sz w:val="22"/>
-          <w:szCs w:val="22"/>
-        </w:rPr>
-        <w:t xml:space="preserve"> authors)</w:t>
-      </w:r>
-    </w:p>
-    <w:p>
-      <w:pPr>
-        <w:rPr>
-          <w:rFonts w:ascii="Times New Roman" w:hAnsi="Times New Roman" w:cs="Times New Roman"/>
-          <w:sz w:val="22"/>
-          <w:szCs w:val="22"/>
-        </w:rPr>
-      </w:pPr>
-      <w:r>
-        <w:rPr>
-          <w:rFonts w:ascii="Times New Roman" w:hAnsi="Times New Roman" w:cs="Times New Roman"/>
-          <w:sz w:val="22"/>
-          <w:szCs w:val="22"/>
-        </w:rPr>
-        <w:t xml:space="preserve">NSF </w:t>
-      </w:r>
-      <w:r>
-        <w:rPr>
-          <w:rFonts w:ascii="Times New Roman" w:hAnsi="Times New Roman" w:cs="Times New Roman"/>
-          <w:sz w:val="22"/>
-          <w:szCs w:val="22"/>
-        </w:rPr>
-        <w:t>Postdoctoral F</w:t>
-      </w:r>
-      <w:r>
-        <w:rPr>
-          <w:rFonts w:ascii="Times New Roman" w:hAnsi="Times New Roman" w:cs="Times New Roman"/>
-          <w:sz w:val="22"/>
-          <w:szCs w:val="22"/>
-        </w:rPr>
-        <w:t>ellow</w:t>
-      </w:r>
-      <w:r>
-        <w:rPr>
-          <w:rFonts w:ascii="Times New Roman" w:hAnsi="Times New Roman" w:cs="Times New Roman"/>
-          <w:sz w:val="22"/>
-          <w:szCs w:val="22"/>
-        </w:rPr>
-        <w:t xml:space="preserve"> in Intersections of Biology and Mathematical and Physical Sciences </w:t>
-      </w:r>
-    </w:p>
-    <w:p>
-      <w:pPr>
-        <w:rPr>
-          <w:rFonts w:ascii="Times New Roman" w:hAnsi="Times New Roman" w:cs="Times New Roman"/>
-          <w:sz w:val="22"/>
-          <w:szCs w:val="22"/>
-        </w:rPr>
-      </w:pPr>
-      <w:r>
-        <w:rPr>
-          <w:rFonts w:ascii="Times New Roman" w:hAnsi="Times New Roman" w:cs="Times New Roman"/>
-          <w:sz w:val="22"/>
-          <w:szCs w:val="22"/>
-        </w:rPr>
-        <w:t xml:space="preserve">Phone: </w:t>
-      </w:r>
-      <w:r>
-        <w:rPr>
-          <w:rFonts w:ascii="Times New Roman" w:hAnsi="Times New Roman" w:cs="Times New Roman"/>
-          <w:sz w:val="22"/>
-          <w:szCs w:val="22"/>
-        </w:rPr>
-        <w:t>781-296-4821</w:t>
+        <w:t>Ailene K. Ettinger (on behalf of all authors)</w:t>
+      </w:r>
+    </w:p>
+    <w:p>
+      <w:pPr>
+        <w:rPr>
+          <w:rFonts w:ascii="Times New Roman" w:hAnsi="Times New Roman" w:cs="Times New Roman"/>
+          <w:sz w:val="22"/>
+          <w:szCs w:val="22"/>
+        </w:rPr>
+      </w:pPr>
+      <w:r>
+        <w:rPr>
+          <w:rFonts w:ascii="Times New Roman" w:hAnsi="Times New Roman" w:cs="Times New Roman"/>
+          <w:sz w:val="22"/>
+          <w:szCs w:val="22"/>
+        </w:rPr>
+        <w:t xml:space="preserve">NSF Postdoctoral Fellow in Intersections of Biology and Mathematical and Physical Sciences </w:t>
+      </w:r>
+    </w:p>
+    <w:p>
+      <w:pPr>
+        <w:rPr>
+          <w:rFonts w:ascii="Times New Roman" w:hAnsi="Times New Roman" w:cs="Times New Roman"/>
+          <w:sz w:val="22"/>
+          <w:szCs w:val="22"/>
+        </w:rPr>
+      </w:pPr>
+      <w:r>
+        <w:rPr>
+          <w:rFonts w:ascii="Times New Roman" w:hAnsi="Times New Roman" w:cs="Times New Roman"/>
+          <w:sz w:val="22"/>
+          <w:szCs w:val="22"/>
+        </w:rPr>
+        <w:t>Phone: 781-296-4821</w:t>
       </w:r>
     </w:p>
     <w:p>
@@ -2004,7 +807,7 @@
         </w:rPr>
         <w:t xml:space="preserve">Email: </w:t>
       </w:r>
-      <w:hyperlink r:id="rId11" w:history="1">
+      <w:hyperlink r:id="rId12" w:history="1">
         <w:r>
           <w:rPr>
             <w:rStyle w:val="Hyperlink"/>
@@ -2101,7 +904,6 @@
         </w:rPr>
         <w:t xml:space="preserve">1. Parmesan, C. Ecological and evolutionary responses to recent climate change. </w:t>
       </w:r>
-      <w:proofErr w:type="gramStart"/>
       <w:r>
         <w:rPr>
           <w:i/>
@@ -2124,7 +926,6 @@
         </w:rPr>
         <w:t>, 637-669 (2006).</w:t>
       </w:r>
-      <w:proofErr w:type="gramEnd"/>
     </w:p>
     <w:p>
       <w:pPr>
@@ -2137,66 +938,8 @@
         <w:rPr>
           <w:sz w:val="22"/>
         </w:rPr>
-        <w:t xml:space="preserve">2. IPCC. Climate Change 2014: Impacts, Adaptation, and Vulnerability. Part A: Global and </w:t>
-      </w:r>
-      <w:proofErr w:type="spellStart"/>
-      <w:r>
-        <w:rPr>
-          <w:sz w:val="22"/>
-        </w:rPr>
-        <w:t>Sectoral</w:t>
-      </w:r>
-      <w:proofErr w:type="spellEnd"/>
-      <w:r>
-        <w:rPr>
-          <w:sz w:val="22"/>
-        </w:rPr>
-        <w:t xml:space="preserve"> Aspects. </w:t>
-      </w:r>
-      <w:proofErr w:type="gramStart"/>
-      <w:r>
-        <w:rPr>
-          <w:sz w:val="22"/>
-        </w:rPr>
-        <w:t>Contribution of Wo</w:t>
-      </w:r>
-      <w:bookmarkStart w:id="0" w:name="_GoBack"/>
-      <w:bookmarkEnd w:id="0"/>
-      <w:r>
-        <w:rPr>
-          <w:sz w:val="22"/>
-        </w:rPr>
-        <w:t>rking Group II to the Fifth Assessment Report of the Intergovernmental Panel on Climate Change.</w:t>
-      </w:r>
-      <w:proofErr w:type="gramEnd"/>
-      <w:r>
-        <w:rPr>
-          <w:sz w:val="22"/>
-        </w:rPr>
-        <w:t xml:space="preserve"> </w:t>
-      </w:r>
-      <w:proofErr w:type="gramStart"/>
-      <w:r>
-        <w:rPr>
-          <w:sz w:val="22"/>
-        </w:rPr>
-        <w:t xml:space="preserve">, 1132 </w:t>
-      </w:r>
-      <w:proofErr w:type="spellStart"/>
-      <w:r>
-        <w:rPr>
-          <w:sz w:val="22"/>
-        </w:rPr>
-        <w:t>pp</w:t>
-      </w:r>
-      <w:proofErr w:type="spellEnd"/>
-      <w:r>
-        <w:rPr>
-          <w:sz w:val="22"/>
-        </w:rPr>
-        <w:t xml:space="preserve"> (2014).</w:t>
-      </w:r>
-      <w:proofErr w:type="gramEnd"/>
+        <w:t>2. IPCC. Climate Change 2014: Impacts, Adaptation, and Vulnerability. Part A: Global and Sectoral Aspects. Contribution of Working Group II to the Fifth Assessment Report of the Intergovernmental Panel on Climate Change. , 1132 pp (2014).</w:t>
+      </w:r>
     </w:p>
     <w:p>
       <w:pPr>
@@ -2225,7 +968,6 @@
         </w:rPr>
         <w:t xml:space="preserve">. Fingerprints of global warming on wild animals and plants. </w:t>
       </w:r>
-      <w:proofErr w:type="gramStart"/>
       <w:r>
         <w:rPr>
           <w:i/>
@@ -2248,7 +990,6 @@
         </w:rPr>
         <w:t>, 57-60 (2003).</w:t>
       </w:r>
-      <w:proofErr w:type="gramEnd"/>
     </w:p>
     <w:p>
       <w:pPr>
@@ -2261,63 +1002,7 @@
         <w:rPr>
           <w:sz w:val="22"/>
         </w:rPr>
-        <w:t xml:space="preserve">4. </w:t>
-      </w:r>
-      <w:proofErr w:type="spellStart"/>
-      <w:r>
-        <w:rPr>
-          <w:sz w:val="22"/>
-        </w:rPr>
-        <w:t>Primack</w:t>
-      </w:r>
-      <w:proofErr w:type="spellEnd"/>
-      <w:r>
-        <w:rPr>
-          <w:sz w:val="22"/>
-        </w:rPr>
-        <w:t xml:space="preserve">, D., </w:t>
-      </w:r>
-      <w:proofErr w:type="spellStart"/>
-      <w:r>
-        <w:rPr>
-          <w:sz w:val="22"/>
-        </w:rPr>
-        <w:t>Imbres</w:t>
-      </w:r>
-      <w:proofErr w:type="spellEnd"/>
-      <w:r>
-        <w:rPr>
-          <w:sz w:val="22"/>
-        </w:rPr>
-        <w:t xml:space="preserve">, C., </w:t>
-      </w:r>
-      <w:proofErr w:type="spellStart"/>
-      <w:r>
-        <w:rPr>
-          <w:sz w:val="22"/>
-        </w:rPr>
-        <w:t>Primack</w:t>
-      </w:r>
-      <w:proofErr w:type="spellEnd"/>
-      <w:r>
-        <w:rPr>
-          <w:sz w:val="22"/>
-        </w:rPr>
-        <w:t xml:space="preserve">, R., Miller-Rushing, A. &amp; Del </w:t>
-      </w:r>
-      <w:proofErr w:type="spellStart"/>
-      <w:r>
-        <w:rPr>
-          <w:sz w:val="22"/>
-        </w:rPr>
-        <w:t>Tredici</w:t>
-      </w:r>
-      <w:proofErr w:type="spellEnd"/>
-      <w:r>
-        <w:rPr>
-          <w:sz w:val="22"/>
-        </w:rPr>
-        <w:t xml:space="preserve">, P. Herbarium specimens demonstrate earlier flowering times in response to warming in Boston. </w:t>
+        <w:t xml:space="preserve">4. Primack, D., Imbres, C., Primack, R., Miller-Rushing, A. &amp; Del Tredici, P. Herbarium specimens demonstrate earlier flowering times in response to warming in Boston. </w:t>
       </w:r>
       <w:r>
         <w:rPr>
@@ -2353,21 +1038,7 @@
         <w:rPr>
           <w:sz w:val="22"/>
         </w:rPr>
-        <w:t xml:space="preserve">5. </w:t>
-      </w:r>
-      <w:proofErr w:type="spellStart"/>
-      <w:r>
-        <w:rPr>
-          <w:sz w:val="22"/>
-        </w:rPr>
-        <w:t>Wolkovich</w:t>
-      </w:r>
-      <w:proofErr w:type="spellEnd"/>
-      <w:r>
-        <w:rPr>
-          <w:sz w:val="22"/>
-        </w:rPr>
-        <w:t>, E. M.</w:t>
+        <w:t>5. Wolkovich, E. M.</w:t>
       </w:r>
       <w:r>
         <w:rPr>
@@ -2417,35 +1088,7 @@
         <w:rPr>
           <w:sz w:val="22"/>
         </w:rPr>
-        <w:t xml:space="preserve">6. </w:t>
-      </w:r>
-      <w:proofErr w:type="spellStart"/>
-      <w:r>
-        <w:rPr>
-          <w:sz w:val="22"/>
-        </w:rPr>
-        <w:t>Iler</w:t>
-      </w:r>
-      <w:proofErr w:type="spellEnd"/>
-      <w:r>
-        <w:rPr>
-          <w:sz w:val="22"/>
-        </w:rPr>
-        <w:t xml:space="preserve">, A. M., </w:t>
-      </w:r>
-      <w:proofErr w:type="spellStart"/>
-      <w:r>
-        <w:rPr>
-          <w:sz w:val="22"/>
-        </w:rPr>
-        <w:t>Hoye</w:t>
-      </w:r>
-      <w:proofErr w:type="spellEnd"/>
-      <w:r>
-        <w:rPr>
-          <w:sz w:val="22"/>
-        </w:rPr>
-        <w:t xml:space="preserve">, T. T., Inouye, D. W. &amp; Schmidt, N. M. Long-term trends mask variation in the direction and magnitude of short-term phenological shifts. </w:t>
+        <w:t xml:space="preserve">6. Iler, A. M., Hoye, T. T., Inouye, D. W. &amp; Schmidt, N. M. Long-term trends mask variation in the direction and magnitude of short-term phenological shifts. </w:t>
       </w:r>
       <w:r>
         <w:rPr>
@@ -2481,21 +1124,7 @@
         <w:rPr>
           <w:sz w:val="22"/>
         </w:rPr>
-        <w:t xml:space="preserve">7. Munson, S. M. &amp; </w:t>
-      </w:r>
-      <w:proofErr w:type="spellStart"/>
-      <w:r>
-        <w:rPr>
-          <w:sz w:val="22"/>
-        </w:rPr>
-        <w:t>Sher</w:t>
-      </w:r>
-      <w:proofErr w:type="spellEnd"/>
-      <w:r>
-        <w:rPr>
-          <w:sz w:val="22"/>
-        </w:rPr>
-        <w:t xml:space="preserve">, A. A. Long-term shifts in the phenology of rare and endemic Rocky Mountain plants. </w:t>
+        <w:t xml:space="preserve">7. Munson, S. M. &amp; Sher, A. A. Long-term shifts in the phenology of rare and endemic Rocky Mountain plants. </w:t>
       </w:r>
       <w:r>
         <w:rPr>
@@ -2531,21 +1160,7 @@
         <w:rPr>
           <w:sz w:val="22"/>
         </w:rPr>
-        <w:t xml:space="preserve">8. </w:t>
-      </w:r>
-      <w:proofErr w:type="spellStart"/>
-      <w:r>
-        <w:rPr>
-          <w:sz w:val="22"/>
-        </w:rPr>
-        <w:t>Wolkovich</w:t>
-      </w:r>
-      <w:proofErr w:type="spellEnd"/>
-      <w:r>
-        <w:rPr>
-          <w:sz w:val="22"/>
-        </w:rPr>
-        <w:t xml:space="preserve">, E. M. &amp; Ettinger, A. K. Back to the future for plant phenology research. </w:t>
+        <w:t xml:space="preserve">8. Wolkovich, E. M. &amp; Ettinger, A. K. Back to the future for plant phenology research. </w:t>
       </w:r>
       <w:r>
         <w:rPr>
@@ -2553,25 +1168,7 @@
           <w:iCs/>
           <w:sz w:val="22"/>
         </w:rPr>
-        <w:t xml:space="preserve">New </w:t>
-      </w:r>
-      <w:proofErr w:type="spellStart"/>
-      <w:r>
-        <w:rPr>
-          <w:i/>
-          <w:iCs/>
-          <w:sz w:val="22"/>
-        </w:rPr>
-        <w:t>Phytol</w:t>
-      </w:r>
-      <w:proofErr w:type="spellEnd"/>
-      <w:r>
-        <w:rPr>
-          <w:i/>
-          <w:iCs/>
-          <w:sz w:val="22"/>
-        </w:rPr>
-        <w:t>.</w:t>
+        <w:t>New Phytol.</w:t>
       </w:r>
       <w:r>
         <w:rPr>
@@ -2579,16 +1176,7 @@
           <w:bCs/>
           <w:sz w:val="22"/>
         </w:rPr>
-        <w:t xml:space="preserve"> </w:t>
-      </w:r>
-      <w:proofErr w:type="gramStart"/>
-      <w:r>
-        <w:rPr>
-          <w:b/>
-          <w:bCs/>
-          <w:sz w:val="22"/>
-        </w:rPr>
-        <w:t>203</w:t>
+        <w:t xml:space="preserve"> 203</w:t>
       </w:r>
       <w:r>
         <w:rPr>
@@ -2596,7 +1184,6 @@
         </w:rPr>
         <w:t>, 1021-1024 (2014).</w:t>
       </w:r>
-      <w:proofErr w:type="gramEnd"/>
     </w:p>
     <w:p>
       <w:pPr>
@@ -2608,10 +1195,10 @@
           <w:szCs w:val="22"/>
         </w:rPr>
         <w:sectPr>
-          <w:headerReference w:type="even" r:id="rId12"/>
-          <w:headerReference w:type="default" r:id="rId13"/>
-          <w:footerReference w:type="even" r:id="rId14"/>
-          <w:footerReference w:type="default" r:id="rId15"/>
+          <w:headerReference w:type="even" r:id="rId13"/>
+          <w:headerReference w:type="default" r:id="rId14"/>
+          <w:footerReference w:type="even" r:id="rId15"/>
+          <w:footerReference w:type="default" r:id="rId16"/>
           <w:pgSz w:w="12240" w:h="15840"/>
           <w:pgMar w:top="1440" w:right="1440" w:bottom="864" w:left="1440" w:header="720" w:footer="720" w:gutter="0"/>
           <w:cols w:space="720"/>
@@ -2640,8 +1227,9 @@
         </w:tabs>
       </w:pPr>
     </w:p>
+    <w:p/>
     <w:sectPr>
-      <w:headerReference w:type="default" r:id="rId16"/>
+      <w:headerReference w:type="default" r:id="rId17"/>
       <w:endnotePr>
         <w:numFmt w:val="decimal"/>
       </w:endnotePr>
@@ -2652,6 +1240,115 @@
     </w:sectPr>
   </w:body>
 </w:document>
+</file>
+
+<file path=word/comments.xml><?xml version="1.0" encoding="utf-8"?>
+<w:comments xmlns:wpc="http://schemas.microsoft.com/office/word/2010/wordprocessingCanvas" xmlns:mo="http://schemas.microsoft.com/office/mac/office/2008/main" xmlns:mc="http://schemas.openxmlformats.org/markup-compatibility/2006" xmlns:mv="urn:schemas-microsoft-com:mac:vml" xmlns:o="urn:schemas-microsoft-com:office:office" xmlns:r="http://schemas.openxmlformats.org/officeDocument/2006/relationships" xmlns:m="http://schemas.openxmlformats.org/officeDocument/2006/math" xmlns:v="urn:schemas-microsoft-com:vml" xmlns:wp14="http://schemas.microsoft.com/office/word/2010/wordprocessingDrawing" xmlns:wp="http://schemas.openxmlformats.org/drawingml/2006/wordprocessingDrawing" xmlns:w10="urn:schemas-microsoft-com:office:word" xmlns:w="http://schemas.openxmlformats.org/wordprocessingml/2006/main" xmlns:w14="http://schemas.microsoft.com/office/word/2010/wordml" xmlns:wpg="http://schemas.microsoft.com/office/word/2010/wordprocessingGroup" xmlns:wpi="http://schemas.microsoft.com/office/word/2010/wordprocessingInk" xmlns:wne="http://schemas.microsoft.com/office/word/2006/wordml" xmlns:wps="http://schemas.microsoft.com/office/word/2010/wordprocessingShape" mc:Ignorable="w14 wp14">
+  <w:comment w:id="0" w:author="Elizabeth Wolkovich" w:date="2017-08-23T15:24:00Z" w:initials="EW">
+    <w:p>
+      <w:pPr>
+        <w:pStyle w:val="CommentText"/>
+      </w:pPr>
+      <w:r>
+        <w:rPr>
+          <w:rStyle w:val="CommentReference"/>
+        </w:rPr>
+        <w:annotationRef/>
+      </w:r>
+      <w:r>
+        <w:t>I use this framing a lot, but I don’t think it works here. You’re not focused on species differences, you’re focused on different events. I would re-work this as:</w:t>
+      </w:r>
+    </w:p>
+    <w:p>
+      <w:pPr>
+        <w:pStyle w:val="CommentText"/>
+        <w:numPr>
+          <w:ilvl w:val="0"/>
+          <w:numId w:val="7"/>
+        </w:numPr>
+      </w:pPr>
+      <w:r>
+        <w:t xml:space="preserve">It’s also an important one spring leafout phenology links to C models, climate change … flowers are critical to pollinators and fruit is essential to many </w:t>
+      </w:r>
+      <w:r>
+        <w:t>vertebrate</w:t>
+      </w:r>
+      <w:bookmarkStart w:id="1" w:name="_GoBack"/>
+      <w:bookmarkEnd w:id="1"/>
+      <w:r>
+        <w:t xml:space="preserve"> consumers such as migratory birds etc..</w:t>
+      </w:r>
+    </w:p>
+    <w:p>
+      <w:pPr>
+        <w:pStyle w:val="CommentText"/>
+        <w:numPr>
+          <w:ilvl w:val="0"/>
+          <w:numId w:val="7"/>
+        </w:numPr>
+      </w:pPr>
+      <w:r>
+        <w:t xml:space="preserve">Then set that events tend to be studied in isolation (here you might point out contrasting responses of different events maybe? If that is true or known ...) but they are not isolated. </w:t>
+      </w:r>
+    </w:p>
+    <w:p>
+      <w:pPr>
+        <w:pStyle w:val="CommentText"/>
+      </w:pPr>
+      <w:r>
+        <w:t xml:space="preserve">You may end up combining the first two paragraphs in the end but I think it would work better. </w:t>
+      </w:r>
+    </w:p>
+  </w:comment>
+  <w:comment w:id="2" w:author="Elizabeth Wolkovich" w:date="2017-08-23T15:23:00Z" w:initials="EW">
+    <w:p>
+      <w:pPr>
+        <w:pStyle w:val="CommentText"/>
+      </w:pPr>
+      <w:r>
+        <w:rPr>
+          <w:rStyle w:val="CommentReference"/>
+        </w:rPr>
+        <w:annotationRef/>
+      </w:r>
+      <w:r>
+        <w:t xml:space="preserve">A bit bland (when do we not need more research?), could you adjust to more what this means (i.e., suggests studying events in isolation will slow research progress?) or delete and jump into next paragraph. </w:t>
+      </w:r>
+    </w:p>
+  </w:comment>
+  <w:comment w:id="3" w:author="Elizabeth Wolkovich" w:date="2017-08-23T15:23:00Z" w:initials="EW">
+    <w:p>
+      <w:pPr>
+        <w:pStyle w:val="CommentText"/>
+      </w:pPr>
+      <w:r>
+        <w:rPr>
+          <w:rStyle w:val="CommentReference"/>
+        </w:rPr>
+        <w:annotationRef/>
+      </w:r>
+      <w:r>
+        <w:t xml:space="preserve">My sense of your measurement of these constraints REQUIRES them to be species-specific, right (each dot in your figures is a species) so I am not sure this works. Maybe try for a different closing sentence here. </w:t>
+      </w:r>
+    </w:p>
+  </w:comment>
+  <w:comment w:id="4" w:author="Elizabeth Wolkovich" w:date="2017-08-23T15:23:00Z" w:initials="EW">
+    <w:p>
+      <w:pPr>
+        <w:pStyle w:val="CommentText"/>
+      </w:pPr>
+      <w:r>
+        <w:rPr>
+          <w:rStyle w:val="CommentReference"/>
+        </w:rPr>
+        <w:annotationRef/>
+      </w:r>
+      <w:r>
+        <w:t xml:space="preserve">I am pretty sure I am in COI with Abe. David Inouye is a good suggestion. Other ideas: Allison Donnelly, Nicole Rafferty, Paul CaraDonna and/or Amy Iler. I will see if I can think of any more non-RMBL people. </w:t>
+      </w:r>
+    </w:p>
+  </w:comment>
+</w:comments>
 </file>
 
 <file path=word/customizations.xml><?xml version="1.0" encoding="utf-8"?>
@@ -2802,7 +1499,7 @@
         <w:noProof/>
       </w:rPr>
       <w:drawing>
-        <wp:inline distT="0" distB="0" distL="0" distR="0" wp14:anchorId="557D0406" wp14:editId="38103691">
+        <wp:inline distT="0" distB="0" distL="0" distR="0" wp14:anchorId="7205C7CC" wp14:editId="62CED7EA">
           <wp:extent cx="2971800" cy="912934"/>
           <wp:effectExtent l="0" t="0" r="0" b="0"/>
           <wp:docPr id="3" name="irc_mi" descr="http://arboretum.harvard.edu/wp-content/themes/ArboretumTheme2.0/images/aa-logotype.png"/>
@@ -3102,6 +1799,118 @@
     </w:lvl>
   </w:abstractNum>
   <w:abstractNum w:abstractNumId="2">
+    <w:nsid w:val="15B3313E"/>
+    <w:multiLevelType w:val="hybridMultilevel"/>
+    <w:tmpl w:val="7602CDA6"/>
+    <w:lvl w:ilvl="0" w:tplc="7F9E47BC">
+      <w:numFmt w:val="bullet"/>
+      <w:lvlText w:val="-"/>
+      <w:lvlJc w:val="left"/>
+      <w:pPr>
+        <w:ind w:left="720" w:hanging="360"/>
+      </w:pPr>
+      <w:rPr>
+        <w:rFonts w:ascii="Cambria" w:eastAsiaTheme="minorEastAsia" w:hAnsi="Cambria" w:cstheme="minorBidi" w:hint="default"/>
+      </w:rPr>
+    </w:lvl>
+    <w:lvl w:ilvl="1" w:tplc="04090003" w:tentative="1">
+      <w:start w:val="1"/>
+      <w:numFmt w:val="bullet"/>
+      <w:lvlText w:val="o"/>
+      <w:lvlJc w:val="left"/>
+      <w:pPr>
+        <w:ind w:left="1440" w:hanging="360"/>
+      </w:pPr>
+      <w:rPr>
+        <w:rFonts w:ascii="Courier New" w:hAnsi="Courier New" w:hint="default"/>
+      </w:rPr>
+    </w:lvl>
+    <w:lvl w:ilvl="2" w:tplc="04090005" w:tentative="1">
+      <w:start w:val="1"/>
+      <w:numFmt w:val="bullet"/>
+      <w:lvlText w:val=""/>
+      <w:lvlJc w:val="left"/>
+      <w:pPr>
+        <w:ind w:left="2160" w:hanging="360"/>
+      </w:pPr>
+      <w:rPr>
+        <w:rFonts w:ascii="Wingdings" w:hAnsi="Wingdings" w:hint="default"/>
+      </w:rPr>
+    </w:lvl>
+    <w:lvl w:ilvl="3" w:tplc="04090001" w:tentative="1">
+      <w:start w:val="1"/>
+      <w:numFmt w:val="bullet"/>
+      <w:lvlText w:val=""/>
+      <w:lvlJc w:val="left"/>
+      <w:pPr>
+        <w:ind w:left="2880" w:hanging="360"/>
+      </w:pPr>
+      <w:rPr>
+        <w:rFonts w:ascii="Symbol" w:hAnsi="Symbol" w:hint="default"/>
+      </w:rPr>
+    </w:lvl>
+    <w:lvl w:ilvl="4" w:tplc="04090003" w:tentative="1">
+      <w:start w:val="1"/>
+      <w:numFmt w:val="bullet"/>
+      <w:lvlText w:val="o"/>
+      <w:lvlJc w:val="left"/>
+      <w:pPr>
+        <w:ind w:left="3600" w:hanging="360"/>
+      </w:pPr>
+      <w:rPr>
+        <w:rFonts w:ascii="Courier New" w:hAnsi="Courier New" w:hint="default"/>
+      </w:rPr>
+    </w:lvl>
+    <w:lvl w:ilvl="5" w:tplc="04090005" w:tentative="1">
+      <w:start w:val="1"/>
+      <w:numFmt w:val="bullet"/>
+      <w:lvlText w:val=""/>
+      <w:lvlJc w:val="left"/>
+      <w:pPr>
+        <w:ind w:left="4320" w:hanging="360"/>
+      </w:pPr>
+      <w:rPr>
+        <w:rFonts w:ascii="Wingdings" w:hAnsi="Wingdings" w:hint="default"/>
+      </w:rPr>
+    </w:lvl>
+    <w:lvl w:ilvl="6" w:tplc="04090001" w:tentative="1">
+      <w:start w:val="1"/>
+      <w:numFmt w:val="bullet"/>
+      <w:lvlText w:val=""/>
+      <w:lvlJc w:val="left"/>
+      <w:pPr>
+        <w:ind w:left="5040" w:hanging="360"/>
+      </w:pPr>
+      <w:rPr>
+        <w:rFonts w:ascii="Symbol" w:hAnsi="Symbol" w:hint="default"/>
+      </w:rPr>
+    </w:lvl>
+    <w:lvl w:ilvl="7" w:tplc="04090003" w:tentative="1">
+      <w:start w:val="1"/>
+      <w:numFmt w:val="bullet"/>
+      <w:lvlText w:val="o"/>
+      <w:lvlJc w:val="left"/>
+      <w:pPr>
+        <w:ind w:left="5760" w:hanging="360"/>
+      </w:pPr>
+      <w:rPr>
+        <w:rFonts w:ascii="Courier New" w:hAnsi="Courier New" w:hint="default"/>
+      </w:rPr>
+    </w:lvl>
+    <w:lvl w:ilvl="8" w:tplc="04090005" w:tentative="1">
+      <w:start w:val="1"/>
+      <w:numFmt w:val="bullet"/>
+      <w:lvlText w:val=""/>
+      <w:lvlJc w:val="left"/>
+      <w:pPr>
+        <w:ind w:left="6480" w:hanging="360"/>
+      </w:pPr>
+      <w:rPr>
+        <w:rFonts w:ascii="Wingdings" w:hAnsi="Wingdings" w:hint="default"/>
+      </w:rPr>
+    </w:lvl>
+  </w:abstractNum>
+  <w:abstractNum w:abstractNumId="3">
     <w:nsid w:val="16206DC1"/>
     <w:multiLevelType w:val="hybridMultilevel"/>
     <w:tmpl w:val="1B3A05D0"/>
@@ -3191,7 +2000,7 @@
       </w:pPr>
     </w:lvl>
   </w:abstractNum>
-  <w:abstractNum w:abstractNumId="3">
+  <w:abstractNum w:abstractNumId="4">
     <w:nsid w:val="251B34BC"/>
     <w:multiLevelType w:val="hybridMultilevel"/>
     <w:tmpl w:val="8898B51C"/>
@@ -3280,7 +2089,7 @@
       </w:pPr>
     </w:lvl>
   </w:abstractNum>
-  <w:abstractNum w:abstractNumId="4">
+  <w:abstractNum w:abstractNumId="5">
     <w:nsid w:val="7242123C"/>
     <w:multiLevelType w:val="hybridMultilevel"/>
     <w:tmpl w:val="E556A548"/>
@@ -3369,7 +2178,7 @@
       </w:pPr>
     </w:lvl>
   </w:abstractNum>
-  <w:abstractNum w:abstractNumId="5">
+  <w:abstractNum w:abstractNumId="6">
     <w:nsid w:val="7460568B"/>
     <w:multiLevelType w:val="hybridMultilevel"/>
     <w:tmpl w:val="933AB39E"/>
@@ -3459,22 +2268,25 @@
     </w:lvl>
   </w:abstractNum>
   <w:num w:numId="1">
-    <w:abstractNumId w:val="3"/>
+    <w:abstractNumId w:val="4"/>
   </w:num>
   <w:num w:numId="2">
-    <w:abstractNumId w:val="2"/>
+    <w:abstractNumId w:val="3"/>
   </w:num>
   <w:num w:numId="3">
     <w:abstractNumId w:val="1"/>
   </w:num>
   <w:num w:numId="4">
-    <w:abstractNumId w:val="5"/>
+    <w:abstractNumId w:val="6"/>
   </w:num>
   <w:num w:numId="5">
-    <w:abstractNumId w:val="4"/>
+    <w:abstractNumId w:val="5"/>
   </w:num>
   <w:num w:numId="6">
     <w:abstractNumId w:val="0"/>
+  </w:num>
+  <w:num w:numId="7">
+    <w:abstractNumId w:val="2"/>
   </w:num>
 </w:numbering>
 </file>
@@ -3493,12 +2305,17 @@
     <w:pPrDefault/>
   </w:docDefaults>
   <w:latentStyles w:defLockedState="0" w:defUIPriority="0" w:defSemiHidden="0" w:defUnhideWhenUsed="0" w:defQFormat="0" w:count="276">
+    <w:lsdException w:name="Normal" w:qFormat="1"/>
     <w:lsdException w:name="heading 2" w:uiPriority="9" w:qFormat="1"/>
+    <w:lsdException w:name="annotation text" w:uiPriority="99"/>
+    <w:lsdException w:name="annotation reference" w:uiPriority="99"/>
+    <w:lsdException w:name="Hyperlink" w:uiPriority="99"/>
     <w:lsdException w:name="Normal (Web)" w:uiPriority="99"/>
   </w:latentStyles>
   <w:style w:type="paragraph" w:default="1" w:styleId="Normal">
     <w:name w:val="Normal"/>
     <w:qFormat/>
+    <w:rsid w:val="00681AD6"/>
   </w:style>
   <w:style w:type="paragraph" w:styleId="Heading1">
     <w:name w:val="heading 1"/>
@@ -3583,6 +2400,7 @@
   <w:style w:type="character" w:default="1" w:styleId="DefaultParagraphFont">
     <w:name w:val="Default Paragraph Font"/>
     <w:uiPriority w:val="1"/>
+    <w:semiHidden/>
     <w:unhideWhenUsed/>
   </w:style>
   <w:style w:type="table" w:default="1" w:styleId="TableNormal">
@@ -4028,12 +2846,17 @@
     <w:pPrDefault/>
   </w:docDefaults>
   <w:latentStyles w:defLockedState="0" w:defUIPriority="0" w:defSemiHidden="0" w:defUnhideWhenUsed="0" w:defQFormat="0" w:count="276">
+    <w:lsdException w:name="Normal" w:qFormat="1"/>
     <w:lsdException w:name="heading 2" w:uiPriority="9" w:qFormat="1"/>
+    <w:lsdException w:name="annotation text" w:uiPriority="99"/>
+    <w:lsdException w:name="annotation reference" w:uiPriority="99"/>
+    <w:lsdException w:name="Hyperlink" w:uiPriority="99"/>
     <w:lsdException w:name="Normal (Web)" w:uiPriority="99"/>
   </w:latentStyles>
   <w:style w:type="paragraph" w:default="1" w:styleId="Normal">
     <w:name w:val="Normal"/>
     <w:qFormat/>
+    <w:rsid w:val="00681AD6"/>
   </w:style>
   <w:style w:type="paragraph" w:styleId="Heading1">
     <w:name w:val="heading 1"/>
@@ -4118,6 +2941,7 @@
   <w:style w:type="character" w:default="1" w:styleId="DefaultParagraphFont">
     <w:name w:val="Default Paragraph Font"/>
     <w:uiPriority w:val="1"/>
+    <w:semiHidden/>
     <w:unhideWhenUsed/>
   </w:style>
   <w:style w:type="table" w:default="1" w:styleId="TableNormal">
@@ -4874,7 +3698,7 @@
 </file>
 
 <file path=customXml/itemProps1.xml><?xml version="1.0" encoding="utf-8"?>
-<ds:datastoreItem xmlns:ds="http://schemas.openxmlformats.org/officeDocument/2006/customXml" ds:itemID="{28A6AA81-5830-4A44-8714-91011E1CB73E}">
+<ds:datastoreItem xmlns:ds="http://schemas.openxmlformats.org/officeDocument/2006/customXml" ds:itemID="{3C14010B-2C7B-4E40-81CC-26D80AD4A694}">
   <ds:schemaRefs>
     <ds:schemaRef ds:uri="http://schemas.openxmlformats.org/officeDocument/2006/bibliography"/>
   </ds:schemaRefs>

</xml_diff>

<commit_message>
cover letter for AJB
</commit_message>
<xml_diff>
--- a/documents/CoverLetterAJB.docx
+++ b/documents/CoverLetterAJB.docx
@@ -26,8 +26,6 @@
         </w:rPr>
         <w:t>5</w:t>
       </w:r>
-      <w:bookmarkStart w:id="0" w:name="_GoBack"/>
-      <w:bookmarkEnd w:id="0"/>
       <w:r>
         <w:rPr>
           <w:rFonts w:ascii="Times New Roman" w:hAnsi="Times New Roman" w:cs="Times New Roman"/>
@@ -170,7 +168,6 @@
         <w:rPr>
           <w:rFonts w:ascii="Times New Roman" w:eastAsia="Times New Roman" w:hAnsi="Times New Roman" w:cs="Times New Roman"/>
           <w:sz w:val="22"/>
-          <w:szCs w:val="22"/>
           <w:vertAlign w:val="superscript"/>
         </w:rPr>
         <w:t xml:space="preserve"> 1-3</w:t>
@@ -199,14 +196,21 @@
         </w:rPr>
         <w:t xml:space="preserve">. </w:t>
       </w:r>
-      <w:commentRangeStart w:id="1"/>
-      <w:r>
-        <w:rPr>
-          <w:rFonts w:ascii="Times New Roman" w:hAnsi="Times New Roman" w:cs="Times New Roman"/>
-          <w:sz w:val="22"/>
-          <w:szCs w:val="22"/>
-        </w:rPr>
-        <w:t>Spring phenology has generally shifted earlier with warmer temperatures</w:t>
+      <w:r>
+        <w:rPr>
+          <w:rFonts w:ascii="Times New Roman" w:hAnsi="Times New Roman" w:cs="Times New Roman"/>
+          <w:sz w:val="22"/>
+          <w:szCs w:val="22"/>
+        </w:rPr>
+        <w:t>Early s</w:t>
+      </w:r>
+      <w:r>
+        <w:rPr>
+          <w:rFonts w:ascii="Times New Roman" w:hAnsi="Times New Roman" w:cs="Times New Roman"/>
+          <w:sz w:val="22"/>
+          <w:szCs w:val="22"/>
+        </w:rPr>
+        <w:t>pring phenology has generally shifted earlier with warmer temperatures</w:t>
       </w:r>
       <w:r>
         <w:rPr>
@@ -236,7 +240,6 @@
         <w:rPr>
           <w:rFonts w:ascii="Times New Roman" w:eastAsia="Times New Roman" w:hAnsi="Times New Roman" w:cs="Times New Roman"/>
           <w:sz w:val="22"/>
-          <w:szCs w:val="22"/>
           <w:vertAlign w:val="superscript"/>
         </w:rPr>
         <w:t xml:space="preserve"> 1, 4</w:t>
@@ -263,24 +266,95 @@
           <w:sz w:val="22"/>
           <w:szCs w:val="22"/>
         </w:rPr>
-        <w:t xml:space="preserve">, but there is dramatic variation over space and time: some species and populations have </w:t>
-      </w:r>
-      <w:r>
-        <w:rPr>
-          <w:rFonts w:ascii="Times New Roman" w:hAnsi="Times New Roman" w:cs="Times New Roman"/>
-          <w:i/>
-          <w:sz w:val="22"/>
-          <w:szCs w:val="22"/>
-        </w:rPr>
-        <w:t xml:space="preserve">not </w:t>
-      </w:r>
-      <w:r>
-        <w:rPr>
-          <w:rFonts w:ascii="Times New Roman" w:hAnsi="Times New Roman" w:cs="Times New Roman"/>
-          <w:sz w:val="22"/>
-          <w:szCs w:val="22"/>
-        </w:rPr>
-        <w:t>shifted their phenology consistently with recent climate change</w:t>
+        <w:t xml:space="preserve">, but </w:t>
+      </w:r>
+      <w:r>
+        <w:rPr>
+          <w:rFonts w:ascii="Times New Roman" w:hAnsi="Times New Roman" w:cs="Times New Roman"/>
+          <w:sz w:val="22"/>
+          <w:szCs w:val="22"/>
+        </w:rPr>
+        <w:t>phenology later in the season (</w:t>
+      </w:r>
+      <w:r>
+        <w:rPr>
+          <w:rFonts w:ascii="Times New Roman" w:hAnsi="Times New Roman" w:cs="Times New Roman"/>
+          <w:sz w:val="22"/>
+          <w:szCs w:val="22"/>
+        </w:rPr>
+        <w:t xml:space="preserve">late spring flowering, summer </w:t>
+      </w:r>
+      <w:r>
+        <w:rPr>
+          <w:rFonts w:ascii="Times New Roman" w:hAnsi="Times New Roman" w:cs="Times New Roman"/>
+          <w:sz w:val="22"/>
+          <w:szCs w:val="22"/>
+        </w:rPr>
+        <w:t>fruiting</w:t>
+      </w:r>
+      <w:r>
+        <w:rPr>
+          <w:rFonts w:ascii="Times New Roman" w:hAnsi="Times New Roman" w:cs="Times New Roman"/>
+          <w:sz w:val="22"/>
+          <w:szCs w:val="22"/>
+        </w:rPr>
+        <w:t xml:space="preserve">, </w:t>
+      </w:r>
+      <w:r>
+        <w:rPr>
+          <w:rFonts w:ascii="Times New Roman" w:hAnsi="Times New Roman" w:cs="Times New Roman"/>
+          <w:sz w:val="22"/>
+          <w:szCs w:val="22"/>
+        </w:rPr>
+        <w:t xml:space="preserve">fall </w:t>
+      </w:r>
+      <w:r>
+        <w:rPr>
+          <w:rFonts w:ascii="Times New Roman" w:hAnsi="Times New Roman" w:cs="Times New Roman"/>
+          <w:sz w:val="22"/>
+          <w:szCs w:val="22"/>
+        </w:rPr>
+        <w:t xml:space="preserve">senescence) </w:t>
+      </w:r>
+      <w:r>
+        <w:rPr>
+          <w:rFonts w:ascii="Times New Roman" w:hAnsi="Times New Roman" w:cs="Times New Roman"/>
+          <w:sz w:val="22"/>
+          <w:szCs w:val="22"/>
+        </w:rPr>
+        <w:t xml:space="preserve">is less studied and </w:t>
+      </w:r>
+      <w:r>
+        <w:rPr>
+          <w:rFonts w:ascii="Times New Roman" w:hAnsi="Times New Roman" w:cs="Times New Roman"/>
+          <w:sz w:val="22"/>
+          <w:szCs w:val="22"/>
+        </w:rPr>
+        <w:t>may be</w:t>
+      </w:r>
+      <w:r>
+        <w:rPr>
+          <w:rFonts w:ascii="Times New Roman" w:hAnsi="Times New Roman" w:cs="Times New Roman"/>
+          <w:sz w:val="22"/>
+          <w:szCs w:val="22"/>
+        </w:rPr>
+        <w:t xml:space="preserve"> more</w:t>
+      </w:r>
+      <w:r>
+        <w:rPr>
+          <w:rFonts w:ascii="Times New Roman" w:hAnsi="Times New Roman" w:cs="Times New Roman"/>
+          <w:sz w:val="22"/>
+          <w:szCs w:val="22"/>
+        </w:rPr>
+        <w:t xml:space="preserve"> varia</w:t>
+      </w:r>
+      <w:r>
+        <w:rPr>
+          <w:rFonts w:ascii="Times New Roman" w:hAnsi="Times New Roman" w:cs="Times New Roman"/>
+          <w:sz w:val="22"/>
+          <w:szCs w:val="22"/>
+        </w:rPr>
+        <w:t>ble</w:t>
       </w:r>
       <w:r>
         <w:rPr>
@@ -296,7 +370,7 @@
           <w:sz w:val="22"/>
           <w:szCs w:val="22"/>
         </w:rPr>
-        <w:instrText>ADDIN RW.CITE{{1310 Wolkovich,Elizabeth M. 2013}}</w:instrText>
+        <w:instrText>ADDIN RW.CITE{{1188 Menzel,Annette 2006}}</w:instrText>
       </w:r>
       <w:r>
         <w:rPr>
@@ -310,7 +384,6 @@
         <w:rPr>
           <w:rFonts w:ascii="Times New Roman" w:eastAsia="Times New Roman" w:hAnsi="Times New Roman" w:cs="Times New Roman"/>
           <w:sz w:val="22"/>
-          <w:szCs w:val="22"/>
           <w:vertAlign w:val="superscript"/>
         </w:rPr>
         <w:t xml:space="preserve"> 5</w:t>
@@ -337,40 +410,7 @@
           <w:sz w:val="22"/>
           <w:szCs w:val="22"/>
         </w:rPr>
-        <w:t>, and others have actually shifted later, rather than earlier</w:t>
-      </w:r>
-      <w:r>
-        <w:rPr>
-          <w:rFonts w:ascii="Times New Roman" w:hAnsi="Times New Roman" w:cs="Times New Roman"/>
-          <w:sz w:val="22"/>
-          <w:szCs w:val="22"/>
-        </w:rPr>
-        <w:fldChar w:fldCharType="begin"/>
-      </w:r>
-      <w:r>
-        <w:rPr>
-          <w:rFonts w:ascii="Times New Roman" w:hAnsi="Times New Roman" w:cs="Times New Roman"/>
-          <w:sz w:val="22"/>
-          <w:szCs w:val="22"/>
-        </w:rPr>
-        <w:instrText>ADDIN RW.CITE{{1764 Iler,A.M. 2013;1765 Munson,S.M. 2015}}</w:instrText>
-      </w:r>
-      <w:r>
-        <w:rPr>
-          <w:rFonts w:ascii="Times New Roman" w:hAnsi="Times New Roman" w:cs="Times New Roman"/>
-          <w:sz w:val="22"/>
-          <w:szCs w:val="22"/>
-        </w:rPr>
-        <w:fldChar w:fldCharType="separate"/>
-      </w:r>
-      <w:r>
-        <w:rPr>
-          <w:rFonts w:ascii="Times New Roman" w:eastAsia="Times New Roman" w:hAnsi="Times New Roman" w:cs="Times New Roman"/>
-          <w:sz w:val="22"/>
-          <w:szCs w:val="22"/>
-          <w:vertAlign w:val="superscript"/>
-        </w:rPr>
-        <w:t xml:space="preserve"> 6, 7</w:t>
+        <w:t xml:space="preserve">. </w:t>
       </w:r>
       <w:r>
         <w:rPr>
@@ -386,38 +426,249 @@
           <w:sz w:val="22"/>
           <w:szCs w:val="22"/>
         </w:rPr>
-        <w:fldChar w:fldCharType="end"/>
-      </w:r>
-      <w:r>
-        <w:rPr>
-          <w:rFonts w:ascii="Times New Roman" w:hAnsi="Times New Roman" w:cs="Times New Roman"/>
-          <w:sz w:val="22"/>
-          <w:szCs w:val="22"/>
-        </w:rPr>
-        <w:t xml:space="preserve">. Understanding the drivers of this variation has far-reaching applications, as </w:t>
-      </w:r>
-      <w:r>
-        <w:rPr>
-          <w:rFonts w:ascii="Times New Roman" w:hAnsi="Times New Roman" w:cs="Times New Roman"/>
-          <w:sz w:val="22"/>
-          <w:szCs w:val="22"/>
-        </w:rPr>
-        <w:t xml:space="preserve">phenology </w:t>
-      </w:r>
-      <w:r>
-        <w:rPr>
-          <w:rFonts w:ascii="Times New Roman" w:hAnsi="Times New Roman" w:cs="Times New Roman"/>
-          <w:sz w:val="22"/>
-          <w:szCs w:val="22"/>
-        </w:rPr>
-        <w:t>is critical to global carbon models, accurate predictions of future climate change, and estimates of future shifts in natural resources.</w:t>
-      </w:r>
-      <w:commentRangeEnd w:id="1"/>
-      <w:r>
-        <w:rPr>
-          <w:rStyle w:val="CommentReference"/>
-        </w:rPr>
-        <w:commentReference w:id="1"/>
+        <w:t xml:space="preserve">Accurate forecasting of </w:t>
+      </w:r>
+      <w:r>
+        <w:rPr>
+          <w:rFonts w:ascii="Times New Roman" w:hAnsi="Times New Roman" w:cs="Times New Roman"/>
+          <w:sz w:val="22"/>
+          <w:szCs w:val="22"/>
+        </w:rPr>
+        <w:t>phenology</w:t>
+      </w:r>
+      <w:r>
+        <w:rPr>
+          <w:rFonts w:ascii="Times New Roman" w:hAnsi="Times New Roman" w:cs="Times New Roman"/>
+          <w:sz w:val="22"/>
+          <w:szCs w:val="22"/>
+        </w:rPr>
+        <w:t xml:space="preserve"> across the growing season is desirable because phenology is critical for important natural resources, as well as for </w:t>
+      </w:r>
+      <w:r>
+        <w:rPr>
+          <w:rFonts w:ascii="Times New Roman" w:hAnsi="Times New Roman" w:cs="Times New Roman"/>
+          <w:sz w:val="22"/>
+          <w:szCs w:val="22"/>
+        </w:rPr>
+        <w:t xml:space="preserve">predictions of future climate change, </w:t>
+      </w:r>
+      <w:r>
+        <w:rPr>
+          <w:rFonts w:ascii="Times New Roman" w:hAnsi="Times New Roman" w:cs="Times New Roman"/>
+          <w:sz w:val="22"/>
+          <w:szCs w:val="22"/>
+        </w:rPr>
+        <w:t xml:space="preserve">through its role in the </w:t>
+      </w:r>
+      <w:r>
+        <w:rPr>
+          <w:rFonts w:ascii="Times New Roman" w:hAnsi="Times New Roman" w:cs="Times New Roman"/>
+          <w:sz w:val="22"/>
+          <w:szCs w:val="22"/>
+        </w:rPr>
+        <w:t xml:space="preserve">global carbon </w:t>
+      </w:r>
+      <w:r>
+        <w:rPr>
+          <w:rFonts w:ascii="Times New Roman" w:hAnsi="Times New Roman" w:cs="Times New Roman"/>
+          <w:sz w:val="22"/>
+          <w:szCs w:val="22"/>
+        </w:rPr>
+        <w:t xml:space="preserve">cycle. </w:t>
+      </w:r>
+      <w:r>
+        <w:rPr>
+          <w:rFonts w:ascii="Times New Roman" w:hAnsi="Times New Roman" w:cs="Times New Roman"/>
+          <w:sz w:val="22"/>
+          <w:szCs w:val="22"/>
+        </w:rPr>
+        <w:t>T</w:t>
+      </w:r>
+      <w:r>
+        <w:rPr>
+          <w:rFonts w:ascii="Times New Roman" w:hAnsi="Times New Roman" w:cs="Times New Roman"/>
+          <w:sz w:val="22"/>
+          <w:szCs w:val="22"/>
+        </w:rPr>
+        <w:t>he le</w:t>
+      </w:r>
+      <w:r>
+        <w:rPr>
+          <w:rFonts w:ascii="Times New Roman" w:hAnsi="Times New Roman" w:cs="Times New Roman"/>
+          <w:sz w:val="22"/>
+          <w:szCs w:val="22"/>
+        </w:rPr>
+        <w:t xml:space="preserve">ngth of the growing season (i.e., </w:t>
+      </w:r>
+      <w:r>
+        <w:rPr>
+          <w:rFonts w:ascii="Times New Roman" w:hAnsi="Times New Roman" w:cs="Times New Roman"/>
+          <w:sz w:val="22"/>
+          <w:szCs w:val="22"/>
+        </w:rPr>
+        <w:t>from s</w:t>
+      </w:r>
+      <w:r>
+        <w:rPr>
+          <w:rFonts w:ascii="Times New Roman" w:hAnsi="Times New Roman" w:cs="Times New Roman"/>
+          <w:sz w:val="22"/>
+          <w:szCs w:val="22"/>
+        </w:rPr>
+        <w:t>pring leaf</w:t>
+      </w:r>
+      <w:r>
+        <w:rPr>
+          <w:rFonts w:ascii="Times New Roman" w:hAnsi="Times New Roman" w:cs="Times New Roman"/>
+          <w:sz w:val="22"/>
+          <w:szCs w:val="22"/>
+        </w:rPr>
+        <w:t>-</w:t>
+      </w:r>
+      <w:r>
+        <w:rPr>
+          <w:rFonts w:ascii="Times New Roman" w:hAnsi="Times New Roman" w:cs="Times New Roman"/>
+          <w:sz w:val="22"/>
+          <w:szCs w:val="22"/>
+        </w:rPr>
+        <w:t xml:space="preserve">out </w:t>
+      </w:r>
+      <w:r>
+        <w:rPr>
+          <w:rFonts w:ascii="Times New Roman" w:hAnsi="Times New Roman" w:cs="Times New Roman"/>
+          <w:sz w:val="22"/>
+          <w:szCs w:val="22"/>
+        </w:rPr>
+        <w:t>to fall senescence) feeds in to global carbon models</w:t>
+      </w:r>
+      <w:r>
+        <w:rPr>
+          <w:rFonts w:ascii="Times New Roman" w:hAnsi="Times New Roman" w:cs="Times New Roman"/>
+          <w:sz w:val="22"/>
+          <w:szCs w:val="22"/>
+        </w:rPr>
+        <w:t xml:space="preserve">, and </w:t>
+      </w:r>
+      <w:r>
+        <w:rPr>
+          <w:rFonts w:ascii="Times New Roman" w:hAnsi="Times New Roman" w:cs="Times New Roman"/>
+          <w:sz w:val="22"/>
+          <w:szCs w:val="22"/>
+        </w:rPr>
+        <w:t>affects</w:t>
+      </w:r>
+      <w:r>
+        <w:rPr>
+          <w:rFonts w:ascii="Times New Roman" w:hAnsi="Times New Roman" w:cs="Times New Roman"/>
+          <w:sz w:val="22"/>
+          <w:szCs w:val="22"/>
+        </w:rPr>
+        <w:t xml:space="preserve"> </w:t>
+      </w:r>
+      <w:r>
+        <w:rPr>
+          <w:rFonts w:ascii="Times New Roman" w:hAnsi="Times New Roman" w:cs="Times New Roman"/>
+          <w:sz w:val="22"/>
+          <w:szCs w:val="22"/>
+        </w:rPr>
+        <w:t>forest productivity</w:t>
+      </w:r>
+      <w:r>
+        <w:rPr>
+          <w:rFonts w:ascii="Times New Roman" w:hAnsi="Times New Roman" w:cs="Times New Roman"/>
+          <w:sz w:val="22"/>
+          <w:szCs w:val="22"/>
+        </w:rPr>
+        <w:t xml:space="preserve">. </w:t>
+      </w:r>
+      <w:r>
+        <w:rPr>
+          <w:rFonts w:ascii="Times New Roman" w:hAnsi="Times New Roman" w:cs="Times New Roman"/>
+          <w:sz w:val="22"/>
+          <w:szCs w:val="22"/>
+        </w:rPr>
+        <w:t>In addition, t</w:t>
+      </w:r>
+      <w:r>
+        <w:rPr>
+          <w:rFonts w:ascii="Times New Roman" w:hAnsi="Times New Roman" w:cs="Times New Roman"/>
+          <w:sz w:val="22"/>
+          <w:szCs w:val="22"/>
+        </w:rPr>
+        <w:t xml:space="preserve">he timing of </w:t>
+      </w:r>
+      <w:r>
+        <w:rPr>
+          <w:rFonts w:ascii="Times New Roman" w:hAnsi="Times New Roman" w:cs="Times New Roman"/>
+          <w:sz w:val="22"/>
+          <w:szCs w:val="22"/>
+        </w:rPr>
+        <w:t>flowering is critical for pollina</w:t>
+      </w:r>
+      <w:r>
+        <w:rPr>
+          <w:rFonts w:ascii="Times New Roman" w:hAnsi="Times New Roman" w:cs="Times New Roman"/>
+          <w:sz w:val="22"/>
+          <w:szCs w:val="22"/>
+        </w:rPr>
+        <w:t xml:space="preserve">tors, </w:t>
+      </w:r>
+      <w:r>
+        <w:rPr>
+          <w:rFonts w:ascii="Times New Roman" w:hAnsi="Times New Roman" w:cs="Times New Roman"/>
+          <w:sz w:val="22"/>
+          <w:szCs w:val="22"/>
+        </w:rPr>
+        <w:t xml:space="preserve">and the timing of </w:t>
+      </w:r>
+      <w:proofErr w:type="spellStart"/>
+      <w:r>
+        <w:rPr>
+          <w:rFonts w:ascii="Times New Roman" w:hAnsi="Times New Roman" w:cs="Times New Roman"/>
+          <w:sz w:val="22"/>
+          <w:szCs w:val="22"/>
+        </w:rPr>
+        <w:t>fruit</w:t>
+      </w:r>
+      <w:r>
+        <w:rPr>
+          <w:rFonts w:ascii="Times New Roman" w:hAnsi="Times New Roman" w:cs="Times New Roman"/>
+          <w:sz w:val="22"/>
+          <w:szCs w:val="22"/>
+        </w:rPr>
+        <w:t>set</w:t>
+      </w:r>
+      <w:proofErr w:type="spellEnd"/>
+      <w:r>
+        <w:rPr>
+          <w:rFonts w:ascii="Times New Roman" w:hAnsi="Times New Roman" w:cs="Times New Roman"/>
+          <w:sz w:val="22"/>
+          <w:szCs w:val="22"/>
+        </w:rPr>
+        <w:t xml:space="preserve"> is essential to many vertebrate co</w:t>
+      </w:r>
+      <w:r>
+        <w:rPr>
+          <w:rFonts w:ascii="Times New Roman" w:hAnsi="Times New Roman" w:cs="Times New Roman"/>
+          <w:sz w:val="22"/>
+          <w:szCs w:val="22"/>
+        </w:rPr>
+        <w:t>nsumers</w:t>
+      </w:r>
+      <w:r>
+        <w:rPr>
+          <w:rFonts w:ascii="Times New Roman" w:hAnsi="Times New Roman" w:cs="Times New Roman"/>
+          <w:sz w:val="22"/>
+          <w:szCs w:val="22"/>
+        </w:rPr>
+        <w:t>,</w:t>
+      </w:r>
+      <w:r>
+        <w:rPr>
+          <w:rFonts w:ascii="Times New Roman" w:hAnsi="Times New Roman" w:cs="Times New Roman"/>
+          <w:sz w:val="22"/>
+          <w:szCs w:val="22"/>
+        </w:rPr>
+        <w:t xml:space="preserve"> such as migratory birds. </w:t>
       </w:r>
     </w:p>
     <w:p>
@@ -487,7 +738,6 @@
         <w:rPr>
           <w:rFonts w:ascii="Times New Roman" w:eastAsia="Times New Roman" w:hAnsi="Times New Roman" w:cs="Times New Roman"/>
           <w:sz w:val="22"/>
-          <w:szCs w:val="22"/>
           <w:vertAlign w:val="superscript"/>
         </w:rPr>
         <w:t xml:space="preserve"> 8</w:t>
@@ -550,7 +800,25 @@
           <w:sz w:val="22"/>
           <w:szCs w:val="22"/>
         </w:rPr>
-        <w:t xml:space="preserve"> from the start through the end of the growing season, across 25 temperate tree species with divergent flowering </w:t>
+        <w:t xml:space="preserve"> from the start through the end of the growing season, across 25 temperate tree species with</w:t>
+      </w:r>
+      <w:r>
+        <w:rPr>
+          <w:rFonts w:ascii="Times New Roman" w:hAnsi="Times New Roman" w:cs="Times New Roman"/>
+          <w:sz w:val="22"/>
+          <w:szCs w:val="22"/>
+        </w:rPr>
+        <w:t xml:space="preserve"> divergent flowering phenology</w:t>
+      </w:r>
+      <w:bookmarkStart w:id="0" w:name="_GoBack"/>
+      <w:bookmarkEnd w:id="0"/>
+      <w:r>
+        <w:rPr>
+          <w:rFonts w:ascii="Times New Roman" w:hAnsi="Times New Roman" w:cs="Times New Roman"/>
+          <w:sz w:val="22"/>
+          <w:szCs w:val="22"/>
+        </w:rPr>
+        <w:t xml:space="preserve">, grown in a common environment. We test if previous phenological events constrain later events; e.g., do late-fruiting species set fruit late in the season because they flower and </w:t>
       </w:r>
       <w:proofErr w:type="spellStart"/>
       <w:r>
@@ -559,7 +827,7 @@
           <w:sz w:val="22"/>
           <w:szCs w:val="22"/>
         </w:rPr>
-        <w:t>phenologies</w:t>
+        <w:t>leafout</w:t>
       </w:r>
       <w:proofErr w:type="spellEnd"/>
       <w:r>
@@ -568,77 +836,79 @@
           <w:sz w:val="22"/>
           <w:szCs w:val="22"/>
         </w:rPr>
-        <w:t xml:space="preserve">, grown in a common environment. We test if previous phenological events constrain later events; e.g., do late-fruiting species set fruit late in the season because they flower and </w:t>
-      </w:r>
-      <w:proofErr w:type="spellStart"/>
-      <w:r>
-        <w:rPr>
-          <w:rFonts w:ascii="Times New Roman" w:hAnsi="Times New Roman" w:cs="Times New Roman"/>
-          <w:sz w:val="22"/>
-          <w:szCs w:val="22"/>
-        </w:rPr>
-        <w:t>leafout</w:t>
-      </w:r>
-      <w:proofErr w:type="spellEnd"/>
-      <w:r>
-        <w:rPr>
-          <w:rFonts w:ascii="Times New Roman" w:hAnsi="Times New Roman" w:cs="Times New Roman"/>
-          <w:sz w:val="22"/>
-          <w:szCs w:val="22"/>
-        </w:rPr>
-        <w:t xml:space="preserve"> late? In addition, we test whether inter-</w:t>
-      </w:r>
-      <w:proofErr w:type="spellStart"/>
-      <w:r>
-        <w:rPr>
-          <w:rFonts w:ascii="Times New Roman" w:hAnsi="Times New Roman" w:cs="Times New Roman"/>
-          <w:sz w:val="22"/>
-          <w:szCs w:val="22"/>
-        </w:rPr>
-        <w:t>phenophase</w:t>
-      </w:r>
-      <w:proofErr w:type="spellEnd"/>
-      <w:r>
-        <w:rPr>
-          <w:rFonts w:ascii="Times New Roman" w:hAnsi="Times New Roman" w:cs="Times New Roman"/>
-          <w:sz w:val="22"/>
-          <w:szCs w:val="22"/>
-        </w:rPr>
-        <w:t xml:space="preserve"> duration constrains phenology; e.g., late-fruiting species set fruit late in the season because they require longer fruit maturation time. We find strong effects of both early phenology and inter-</w:t>
-      </w:r>
-      <w:proofErr w:type="spellStart"/>
-      <w:r>
-        <w:rPr>
-          <w:rFonts w:ascii="Times New Roman" w:hAnsi="Times New Roman" w:cs="Times New Roman"/>
-          <w:sz w:val="22"/>
-          <w:szCs w:val="22"/>
-        </w:rPr>
-        <w:t>phenophase</w:t>
-      </w:r>
-      <w:proofErr w:type="spellEnd"/>
-      <w:r>
-        <w:rPr>
-          <w:rFonts w:ascii="Times New Roman" w:hAnsi="Times New Roman" w:cs="Times New Roman"/>
-          <w:sz w:val="22"/>
-          <w:szCs w:val="22"/>
-        </w:rPr>
-        <w:t xml:space="preserve"> duration, </w:t>
-      </w:r>
-      <w:commentRangeStart w:id="2"/>
-      <w:r>
-        <w:rPr>
-          <w:rFonts w:ascii="Times New Roman" w:hAnsi="Times New Roman" w:cs="Times New Roman"/>
-          <w:sz w:val="22"/>
-          <w:szCs w:val="22"/>
-        </w:rPr>
-        <w:t>highlighting the need for much more research in these areas.</w:t>
-      </w:r>
-      <w:commentRangeEnd w:id="2"/>
-      <w:r>
-        <w:rPr>
-          <w:rStyle w:val="CommentReference"/>
-        </w:rPr>
-        <w:commentReference w:id="2"/>
+        <w:t xml:space="preserve"> late? In addit</w:t>
+      </w:r>
+      <w:r>
+        <w:rPr>
+          <w:rFonts w:ascii="Times New Roman" w:hAnsi="Times New Roman" w:cs="Times New Roman"/>
+          <w:sz w:val="22"/>
+          <w:szCs w:val="22"/>
+        </w:rPr>
+        <w:t>ion, we test whether inter</w:t>
+      </w:r>
+      <w:r>
+        <w:rPr>
+          <w:rFonts w:ascii="Times New Roman" w:hAnsi="Times New Roman" w:cs="Times New Roman"/>
+          <w:sz w:val="22"/>
+          <w:szCs w:val="22"/>
+        </w:rPr>
+        <w:t>phase duration constrains phenology; e.g.,</w:t>
+      </w:r>
+      <w:r>
+        <w:rPr>
+          <w:rFonts w:ascii="Times New Roman" w:hAnsi="Times New Roman" w:cs="Times New Roman"/>
+          <w:sz w:val="22"/>
+          <w:szCs w:val="22"/>
+        </w:rPr>
+        <w:t xml:space="preserve"> do</w:t>
+      </w:r>
+      <w:r>
+        <w:rPr>
+          <w:rFonts w:ascii="Times New Roman" w:hAnsi="Times New Roman" w:cs="Times New Roman"/>
+          <w:sz w:val="22"/>
+          <w:szCs w:val="22"/>
+        </w:rPr>
+        <w:t xml:space="preserve"> late-fruiting species set fruit late in the season because they requir</w:t>
+      </w:r>
+      <w:r>
+        <w:rPr>
+          <w:rFonts w:ascii="Times New Roman" w:hAnsi="Times New Roman" w:cs="Times New Roman"/>
+          <w:sz w:val="22"/>
+          <w:szCs w:val="22"/>
+        </w:rPr>
+        <w:t xml:space="preserve">e longer fruit maturation time? </w:t>
+      </w:r>
+      <w:r>
+        <w:rPr>
+          <w:rFonts w:ascii="Times New Roman" w:hAnsi="Times New Roman" w:cs="Times New Roman"/>
+          <w:sz w:val="22"/>
+          <w:szCs w:val="22"/>
+        </w:rPr>
+        <w:t>We find strong effects of both</w:t>
+      </w:r>
+      <w:r>
+        <w:rPr>
+          <w:rFonts w:ascii="Times New Roman" w:hAnsi="Times New Roman" w:cs="Times New Roman"/>
+          <w:sz w:val="22"/>
+          <w:szCs w:val="22"/>
+        </w:rPr>
+        <w:t xml:space="preserve"> early phenology and inter</w:t>
+      </w:r>
+      <w:r>
+        <w:rPr>
+          <w:rFonts w:ascii="Times New Roman" w:hAnsi="Times New Roman" w:cs="Times New Roman"/>
+          <w:sz w:val="22"/>
+          <w:szCs w:val="22"/>
+        </w:rPr>
+        <w:t xml:space="preserve">phase duration, highlighting the need </w:t>
+      </w:r>
+      <w:r>
+        <w:rPr>
+          <w:rFonts w:ascii="Times New Roman" w:hAnsi="Times New Roman" w:cs="Times New Roman"/>
+          <w:sz w:val="22"/>
+          <w:szCs w:val="22"/>
+        </w:rPr>
+        <w:t>to include previous phenological information when forecasting future phenology.</w:t>
       </w:r>
     </w:p>
     <w:p>
@@ -656,7 +926,39 @@
           <w:sz w:val="22"/>
           <w:szCs w:val="22"/>
         </w:rPr>
-        <w:t xml:space="preserve">Our findings have implications that are broadly important for improved forecasting of climate change, as well as for climate change induced shifts in phenology. Our finding that early phenological events constrain later events suggests that climatic shifts in one season, even if they directly affect only one </w:t>
+        <w:t xml:space="preserve">Our findings have implications that are broadly important for improved </w:t>
+      </w:r>
+      <w:r>
+        <w:rPr>
+          <w:rFonts w:ascii="Times New Roman" w:hAnsi="Times New Roman" w:cs="Times New Roman"/>
+          <w:sz w:val="22"/>
+          <w:szCs w:val="22"/>
+        </w:rPr>
+        <w:t xml:space="preserve">understanding of plant phenology, and for forecasting </w:t>
+      </w:r>
+      <w:r>
+        <w:rPr>
+          <w:rFonts w:ascii="Times New Roman" w:hAnsi="Times New Roman" w:cs="Times New Roman"/>
+          <w:sz w:val="22"/>
+          <w:szCs w:val="22"/>
+        </w:rPr>
+        <w:t xml:space="preserve">climate change induced shifts in phenology. </w:t>
+      </w:r>
+      <w:r>
+        <w:rPr>
+          <w:rFonts w:ascii="Times New Roman" w:hAnsi="Times New Roman" w:cs="Times New Roman"/>
+          <w:sz w:val="22"/>
+          <w:szCs w:val="22"/>
+        </w:rPr>
+        <w:t>For example, o</w:t>
+      </w:r>
+      <w:r>
+        <w:rPr>
+          <w:rFonts w:ascii="Times New Roman" w:hAnsi="Times New Roman" w:cs="Times New Roman"/>
+          <w:sz w:val="22"/>
+          <w:szCs w:val="22"/>
+        </w:rPr>
+        <w:t xml:space="preserve">ur finding that early phenological events constrain later events suggests that climatic shifts in one season, even if they directly affect only one </w:t>
       </w:r>
       <w:proofErr w:type="spellStart"/>
       <w:r>
@@ -674,41 +976,7 @@
           <w:sz w:val="22"/>
           <w:szCs w:val="22"/>
         </w:rPr>
-        <w:t>, will have cascading effects on phenology later in the season. We also found that inter-</w:t>
-      </w:r>
-      <w:proofErr w:type="spellStart"/>
-      <w:r>
-        <w:rPr>
-          <w:rFonts w:ascii="Times New Roman" w:hAnsi="Times New Roman" w:cs="Times New Roman"/>
-          <w:sz w:val="22"/>
-          <w:szCs w:val="22"/>
-        </w:rPr>
-        <w:t>phenophase</w:t>
-      </w:r>
-      <w:proofErr w:type="spellEnd"/>
-      <w:r>
-        <w:rPr>
-          <w:rFonts w:ascii="Times New Roman" w:hAnsi="Times New Roman" w:cs="Times New Roman"/>
-          <w:sz w:val="22"/>
-          <w:szCs w:val="22"/>
-        </w:rPr>
-        <w:t xml:space="preserve"> duration constrains reproductive phenology (flowering and fruiting); for example, species with longer fruit maturation times fruit later, regardless of flowering time. </w:t>
-      </w:r>
-      <w:commentRangeStart w:id="3"/>
-      <w:r>
-        <w:rPr>
-          <w:rFonts w:ascii="Times New Roman" w:hAnsi="Times New Roman" w:cs="Times New Roman"/>
-          <w:sz w:val="22"/>
-          <w:szCs w:val="22"/>
-        </w:rPr>
-        <w:t xml:space="preserve">Phenological constraints therefore appear to be species-specific, so accurate forecasts of community-wide phenological shifts will require species-level information, in addition to climate data. </w:t>
-      </w:r>
-      <w:commentRangeEnd w:id="3"/>
-      <w:r>
-        <w:rPr>
-          <w:rStyle w:val="CommentReference"/>
-        </w:rPr>
-        <w:commentReference w:id="3"/>
+        <w:t xml:space="preserve">, will have cascading effects on phenology later in the season. </w:t>
       </w:r>
     </w:p>
     <w:p>
@@ -728,49 +996,83 @@
           <w:sz w:val="22"/>
           <w:szCs w:val="22"/>
         </w:rPr>
-        <w:t xml:space="preserve">We suggest as potential reviewers </w:t>
-      </w:r>
-      <w:commentRangeStart w:id="4"/>
-      <w:r>
-        <w:rPr>
-          <w:rFonts w:ascii="Times New Roman" w:hAnsi="Times New Roman" w:cs="Times New Roman"/>
-          <w:sz w:val="22"/>
-          <w:szCs w:val="22"/>
-        </w:rPr>
-        <w:t>Abe Miller-Rushing</w:t>
-      </w:r>
-      <w:commentRangeEnd w:id="4"/>
-      <w:r>
-        <w:rPr>
-          <w:rStyle w:val="CommentReference"/>
-        </w:rPr>
-        <w:commentReference w:id="4"/>
-      </w:r>
-      <w:r>
-        <w:rPr>
-          <w:rFonts w:ascii="Times New Roman" w:hAnsi="Times New Roman" w:cs="Times New Roman"/>
-          <w:sz w:val="22"/>
-          <w:szCs w:val="22"/>
-        </w:rPr>
-        <w:t>, David Inouye, who else</w:t>
-      </w:r>
-      <w:proofErr w:type="gramStart"/>
-      <w:r>
-        <w:rPr>
-          <w:rFonts w:ascii="Times New Roman" w:hAnsi="Times New Roman" w:cs="Times New Roman"/>
-          <w:sz w:val="22"/>
-          <w:szCs w:val="22"/>
-        </w:rPr>
-        <w:t>?.</w:t>
-      </w:r>
-      <w:proofErr w:type="gramEnd"/>
-      <w:r>
-        <w:rPr>
-          <w:rFonts w:ascii="Times New Roman" w:hAnsi="Times New Roman" w:cs="Times New Roman"/>
-          <w:sz w:val="22"/>
-          <w:szCs w:val="22"/>
-        </w:rPr>
-        <w:t xml:space="preserve"> Thank you for your time and consideration of our paper. </w:t>
+        <w:t xml:space="preserve">We suggest as potential reviewers David Inouye, </w:t>
+      </w:r>
+      <w:r>
+        <w:rPr>
+          <w:rFonts w:ascii="Times New Roman" w:hAnsi="Times New Roman" w:cs="Times New Roman"/>
+          <w:sz w:val="22"/>
+          <w:szCs w:val="22"/>
+        </w:rPr>
+        <w:t xml:space="preserve">Allison Donnelly, Nicole </w:t>
+      </w:r>
+      <w:r>
+        <w:rPr>
+          <w:rFonts w:ascii="Times New Roman" w:hAnsi="Times New Roman" w:cs="Times New Roman"/>
+          <w:sz w:val="22"/>
+          <w:szCs w:val="22"/>
+        </w:rPr>
+        <w:t xml:space="preserve">Rafferty, Paul </w:t>
+      </w:r>
+      <w:proofErr w:type="spellStart"/>
+      <w:r>
+        <w:rPr>
+          <w:rFonts w:ascii="Times New Roman" w:hAnsi="Times New Roman" w:cs="Times New Roman"/>
+          <w:sz w:val="22"/>
+          <w:szCs w:val="22"/>
+        </w:rPr>
+        <w:t>CaraDonna</w:t>
+      </w:r>
+      <w:proofErr w:type="spellEnd"/>
+      <w:r>
+        <w:rPr>
+          <w:rFonts w:ascii="Times New Roman" w:hAnsi="Times New Roman" w:cs="Times New Roman"/>
+          <w:sz w:val="22"/>
+          <w:szCs w:val="22"/>
+        </w:rPr>
+        <w:t xml:space="preserve"> and </w:t>
+      </w:r>
+      <w:r>
+        <w:rPr>
+          <w:rFonts w:ascii="Times New Roman" w:hAnsi="Times New Roman" w:cs="Times New Roman"/>
+          <w:sz w:val="22"/>
+          <w:szCs w:val="22"/>
+        </w:rPr>
+        <w:t xml:space="preserve">Amy </w:t>
+      </w:r>
+      <w:proofErr w:type="spellStart"/>
+      <w:r>
+        <w:rPr>
+          <w:rFonts w:ascii="Times New Roman" w:hAnsi="Times New Roman" w:cs="Times New Roman"/>
+          <w:sz w:val="22"/>
+          <w:szCs w:val="22"/>
+        </w:rPr>
+        <w:t>Iler</w:t>
+      </w:r>
+      <w:proofErr w:type="spellEnd"/>
+      <w:r>
+        <w:rPr>
+          <w:rFonts w:ascii="Times New Roman" w:hAnsi="Times New Roman" w:cs="Times New Roman"/>
+          <w:sz w:val="22"/>
+          <w:szCs w:val="22"/>
+        </w:rPr>
+        <w:t>.</w:t>
+      </w:r>
+      <w:r>
+        <w:rPr>
+          <w:rFonts w:ascii="Times New Roman" w:hAnsi="Times New Roman" w:cs="Times New Roman"/>
+          <w:sz w:val="22"/>
+          <w:szCs w:val="22"/>
+        </w:rPr>
+        <w:t xml:space="preserve"> </w:t>
+      </w:r>
+      <w:r>
+        <w:rPr>
+          <w:rFonts w:ascii="Times New Roman" w:hAnsi="Times New Roman" w:cs="Times New Roman"/>
+          <w:sz w:val="22"/>
+          <w:szCs w:val="22"/>
+        </w:rPr>
+        <w:t xml:space="preserve">Thank you for your time and consideration of our paper. </w:t>
       </w:r>
     </w:p>
     <w:p>
@@ -886,7 +1188,7 @@
                     </pic:cNvPicPr>
                   </pic:nvPicPr>
                   <pic:blipFill>
-                    <a:blip r:embed="rId11">
+                    <a:blip r:embed="rId10">
                       <a:extLst>
                         <a:ext uri="{28A0092B-C50C-407E-A947-70E740481C1C}">
                           <a14:useLocalDpi xmlns:a14="http://schemas.microsoft.com/office/drawing/2010/main" val="0"/>
@@ -1005,7 +1307,7 @@
         </w:rPr>
         <w:t xml:space="preserve">Email: </w:t>
       </w:r>
-      <w:hyperlink r:id="rId12" w:history="1">
+      <w:hyperlink r:id="rId11" w:history="1">
         <w:r>
           <w:rPr>
             <w:rStyle w:val="Hyperlink"/>
@@ -1102,6 +1404,7 @@
         </w:rPr>
         <w:t xml:space="preserve">1. Parmesan, C. Ecological and evolutionary responses to recent climate change. </w:t>
       </w:r>
+      <w:proofErr w:type="gramStart"/>
       <w:r>
         <w:rPr>
           <w:i/>
@@ -1124,6 +1427,7 @@
         </w:rPr>
         <w:t>, 637-669 (2006).</w:t>
       </w:r>
+      <w:proofErr w:type="gramEnd"/>
     </w:p>
     <w:p>
       <w:pPr>
@@ -1136,8 +1440,58 @@
         <w:rPr>
           <w:sz w:val="22"/>
         </w:rPr>
-        <w:t>2. IPCC. Climate Change 2014: Impacts, Adaptation, and Vulnerability. Part A: Global and Sectoral Aspects. Contribution of Working Group II to the Fifth Assessment Report of the Intergovernmental Panel on Climate Change. , 1132 pp (2014).</w:t>
-      </w:r>
+        <w:t xml:space="preserve">2. IPCC. Climate Change 2014: Impacts, Adaptation, and Vulnerability. Part A: Global and </w:t>
+      </w:r>
+      <w:proofErr w:type="spellStart"/>
+      <w:r>
+        <w:rPr>
+          <w:sz w:val="22"/>
+        </w:rPr>
+        <w:t>Sectoral</w:t>
+      </w:r>
+      <w:proofErr w:type="spellEnd"/>
+      <w:r>
+        <w:rPr>
+          <w:sz w:val="22"/>
+        </w:rPr>
+        <w:t xml:space="preserve"> Aspects. </w:t>
+      </w:r>
+      <w:proofErr w:type="gramStart"/>
+      <w:r>
+        <w:rPr>
+          <w:sz w:val="22"/>
+        </w:rPr>
+        <w:t>Contribution of Working Group II to the Fifth Assessment Report of the Intergovernmental Panel on Climate Change.</w:t>
+      </w:r>
+      <w:proofErr w:type="gramEnd"/>
+      <w:r>
+        <w:rPr>
+          <w:sz w:val="22"/>
+        </w:rPr>
+        <w:t xml:space="preserve"> </w:t>
+      </w:r>
+      <w:proofErr w:type="gramStart"/>
+      <w:r>
+        <w:rPr>
+          <w:sz w:val="22"/>
+        </w:rPr>
+        <w:t xml:space="preserve">, 1132 </w:t>
+      </w:r>
+      <w:proofErr w:type="spellStart"/>
+      <w:r>
+        <w:rPr>
+          <w:sz w:val="22"/>
+        </w:rPr>
+        <w:t>pp</w:t>
+      </w:r>
+      <w:proofErr w:type="spellEnd"/>
+      <w:r>
+        <w:rPr>
+          <w:sz w:val="22"/>
+        </w:rPr>
+        <w:t xml:space="preserve"> (2014).</w:t>
+      </w:r>
+      <w:proofErr w:type="gramEnd"/>
     </w:p>
     <w:p>
       <w:pPr>
@@ -1166,6 +1520,7 @@
         </w:rPr>
         <w:t xml:space="preserve">. Fingerprints of global warming on wild animals and plants. </w:t>
       </w:r>
+      <w:proofErr w:type="gramStart"/>
       <w:r>
         <w:rPr>
           <w:i/>
@@ -1188,6 +1543,7 @@
         </w:rPr>
         <w:t>, 57-60 (2003).</w:t>
       </w:r>
+      <w:proofErr w:type="gramEnd"/>
     </w:p>
     <w:p>
       <w:pPr>
@@ -1200,7 +1556,63 @@
         <w:rPr>
           <w:sz w:val="22"/>
         </w:rPr>
-        <w:t xml:space="preserve">4. Primack, D., Imbres, C., Primack, R., Miller-Rushing, A. &amp; Del Tredici, P. Herbarium specimens demonstrate earlier flowering times in response to warming in Boston. </w:t>
+        <w:t xml:space="preserve">4. </w:t>
+      </w:r>
+      <w:proofErr w:type="spellStart"/>
+      <w:r>
+        <w:rPr>
+          <w:sz w:val="22"/>
+        </w:rPr>
+        <w:t>Primack</w:t>
+      </w:r>
+      <w:proofErr w:type="spellEnd"/>
+      <w:r>
+        <w:rPr>
+          <w:sz w:val="22"/>
+        </w:rPr>
+        <w:t xml:space="preserve">, D., </w:t>
+      </w:r>
+      <w:proofErr w:type="spellStart"/>
+      <w:r>
+        <w:rPr>
+          <w:sz w:val="22"/>
+        </w:rPr>
+        <w:t>Imbres</w:t>
+      </w:r>
+      <w:proofErr w:type="spellEnd"/>
+      <w:r>
+        <w:rPr>
+          <w:sz w:val="22"/>
+        </w:rPr>
+        <w:t xml:space="preserve">, C., </w:t>
+      </w:r>
+      <w:proofErr w:type="spellStart"/>
+      <w:r>
+        <w:rPr>
+          <w:sz w:val="22"/>
+        </w:rPr>
+        <w:t>Primack</w:t>
+      </w:r>
+      <w:proofErr w:type="spellEnd"/>
+      <w:r>
+        <w:rPr>
+          <w:sz w:val="22"/>
+        </w:rPr>
+        <w:t xml:space="preserve">, R., Miller-Rushing, A. &amp; Del </w:t>
+      </w:r>
+      <w:proofErr w:type="spellStart"/>
+      <w:r>
+        <w:rPr>
+          <w:sz w:val="22"/>
+        </w:rPr>
+        <w:t>Tredici</w:t>
+      </w:r>
+      <w:proofErr w:type="spellEnd"/>
+      <w:r>
+        <w:rPr>
+          <w:sz w:val="22"/>
+        </w:rPr>
+        <w:t xml:space="preserve">, P. Herbarium specimens demonstrate earlier flowering times in response to warming in Boston. </w:t>
       </w:r>
       <w:r>
         <w:rPr>
@@ -1236,7 +1648,21 @@
         <w:rPr>
           <w:sz w:val="22"/>
         </w:rPr>
-        <w:t>5. Wolkovich, E. M.</w:t>
+        <w:t xml:space="preserve">5. </w:t>
+      </w:r>
+      <w:proofErr w:type="spellStart"/>
+      <w:r>
+        <w:rPr>
+          <w:sz w:val="22"/>
+        </w:rPr>
+        <w:t>Menzel</w:t>
+      </w:r>
+      <w:proofErr w:type="spellEnd"/>
+      <w:r>
+        <w:rPr>
+          <w:sz w:val="22"/>
+        </w:rPr>
+        <w:t>, A.</w:t>
       </w:r>
       <w:r>
         <w:rPr>
@@ -1250,15 +1676,16 @@
         <w:rPr>
           <w:sz w:val="22"/>
         </w:rPr>
-        <w:t xml:space="preserve">. Temperature-Dependent Shifts in Phenology Contribute to the Success of Exotic Species with Climate Change. </w:t>
-      </w:r>
+        <w:t xml:space="preserve">. European phenological response to climate change matches the warming pattern. </w:t>
+      </w:r>
+      <w:proofErr w:type="gramStart"/>
       <w:r>
         <w:rPr>
           <w:i/>
           <w:iCs/>
           <w:sz w:val="22"/>
         </w:rPr>
-        <w:t>Am. J. Bot.</w:t>
+        <w:t>Global Change Biol.</w:t>
       </w:r>
       <w:r>
         <w:rPr>
@@ -1266,14 +1693,15 @@
           <w:bCs/>
           <w:sz w:val="22"/>
         </w:rPr>
-        <w:t xml:space="preserve"> 100</w:t>
-      </w:r>
-      <w:r>
-        <w:rPr>
-          <w:sz w:val="22"/>
-        </w:rPr>
-        <w:t>, 1407-1421 (2013).</w:t>
-      </w:r>
+        <w:t xml:space="preserve"> 12</w:t>
+      </w:r>
+      <w:r>
+        <w:rPr>
+          <w:sz w:val="22"/>
+        </w:rPr>
+        <w:t>, 1969-1976 (2006).</w:t>
+      </w:r>
+      <w:proofErr w:type="gramEnd"/>
     </w:p>
     <w:p>
       <w:pPr>
@@ -1286,7 +1714,35 @@
         <w:rPr>
           <w:sz w:val="22"/>
         </w:rPr>
-        <w:t xml:space="preserve">6. Iler, A. M., Hoye, T. T., Inouye, D. W. &amp; Schmidt, N. M. Long-term trends mask variation in the direction and magnitude of short-term phenological shifts. </w:t>
+        <w:t xml:space="preserve">6. </w:t>
+      </w:r>
+      <w:proofErr w:type="spellStart"/>
+      <w:r>
+        <w:rPr>
+          <w:sz w:val="22"/>
+        </w:rPr>
+        <w:t>Iler</w:t>
+      </w:r>
+      <w:proofErr w:type="spellEnd"/>
+      <w:r>
+        <w:rPr>
+          <w:sz w:val="22"/>
+        </w:rPr>
+        <w:t xml:space="preserve">, A. M., </w:t>
+      </w:r>
+      <w:proofErr w:type="spellStart"/>
+      <w:r>
+        <w:rPr>
+          <w:sz w:val="22"/>
+        </w:rPr>
+        <w:t>Hoye</w:t>
+      </w:r>
+      <w:proofErr w:type="spellEnd"/>
+      <w:r>
+        <w:rPr>
+          <w:sz w:val="22"/>
+        </w:rPr>
+        <w:t xml:space="preserve">, T. T., Inouye, D. W. &amp; Schmidt, N. M. Long-term trends mask variation in the direction and magnitude of short-term phenological shifts. </w:t>
       </w:r>
       <w:r>
         <w:rPr>
@@ -1322,7 +1778,21 @@
         <w:rPr>
           <w:sz w:val="22"/>
         </w:rPr>
-        <w:t xml:space="preserve">7. Munson, S. M. &amp; Sher, A. A. Long-term shifts in the phenology of rare and endemic Rocky Mountain plants. </w:t>
+        <w:t xml:space="preserve">7. Munson, S. M. &amp; </w:t>
+      </w:r>
+      <w:proofErr w:type="spellStart"/>
+      <w:r>
+        <w:rPr>
+          <w:sz w:val="22"/>
+        </w:rPr>
+        <w:t>Sher</w:t>
+      </w:r>
+      <w:proofErr w:type="spellEnd"/>
+      <w:r>
+        <w:rPr>
+          <w:sz w:val="22"/>
+        </w:rPr>
+        <w:t xml:space="preserve">, A. A. Long-term shifts in the phenology of rare and endemic Rocky Mountain plants. </w:t>
       </w:r>
       <w:r>
         <w:rPr>
@@ -1358,7 +1828,21 @@
         <w:rPr>
           <w:sz w:val="22"/>
         </w:rPr>
-        <w:t xml:space="preserve">8. Wolkovich, E. M. &amp; Ettinger, A. K. Back to the future for plant phenology research. </w:t>
+        <w:t xml:space="preserve">8. </w:t>
+      </w:r>
+      <w:proofErr w:type="spellStart"/>
+      <w:r>
+        <w:rPr>
+          <w:sz w:val="22"/>
+        </w:rPr>
+        <w:t>Wolkovich</w:t>
+      </w:r>
+      <w:proofErr w:type="spellEnd"/>
+      <w:r>
+        <w:rPr>
+          <w:sz w:val="22"/>
+        </w:rPr>
+        <w:t xml:space="preserve">, E. M. &amp; Ettinger, A. K. Back to the future for plant phenology research. </w:t>
       </w:r>
       <w:r>
         <w:rPr>
@@ -1366,7 +1850,25 @@
           <w:iCs/>
           <w:sz w:val="22"/>
         </w:rPr>
-        <w:t>New Phytol.</w:t>
+        <w:t xml:space="preserve">New </w:t>
+      </w:r>
+      <w:proofErr w:type="spellStart"/>
+      <w:r>
+        <w:rPr>
+          <w:i/>
+          <w:iCs/>
+          <w:sz w:val="22"/>
+        </w:rPr>
+        <w:t>Phytol</w:t>
+      </w:r>
+      <w:proofErr w:type="spellEnd"/>
+      <w:r>
+        <w:rPr>
+          <w:i/>
+          <w:iCs/>
+          <w:sz w:val="22"/>
+        </w:rPr>
+        <w:t>.</w:t>
       </w:r>
       <w:r>
         <w:rPr>
@@ -1374,7 +1876,16 @@
           <w:bCs/>
           <w:sz w:val="22"/>
         </w:rPr>
-        <w:t xml:space="preserve"> 203</w:t>
+        <w:t xml:space="preserve"> </w:t>
+      </w:r>
+      <w:proofErr w:type="gramStart"/>
+      <w:r>
+        <w:rPr>
+          <w:b/>
+          <w:bCs/>
+          <w:sz w:val="22"/>
+        </w:rPr>
+        <w:t>203</w:t>
       </w:r>
       <w:r>
         <w:rPr>
@@ -1382,6 +1893,7 @@
         </w:rPr>
         <w:t>, 1021-1024 (2014).</w:t>
       </w:r>
+      <w:proofErr w:type="gramEnd"/>
     </w:p>
     <w:p>
       <w:pPr>
@@ -1393,10 +1905,10 @@
           <w:szCs w:val="22"/>
         </w:rPr>
         <w:sectPr>
-          <w:headerReference w:type="even" r:id="rId13"/>
-          <w:headerReference w:type="default" r:id="rId14"/>
-          <w:footerReference w:type="even" r:id="rId15"/>
-          <w:footerReference w:type="default" r:id="rId16"/>
+          <w:headerReference w:type="even" r:id="rId12"/>
+          <w:headerReference w:type="default" r:id="rId13"/>
+          <w:footerReference w:type="even" r:id="rId14"/>
+          <w:footerReference w:type="default" r:id="rId15"/>
           <w:pgSz w:w="12240" w:h="15840"/>
           <w:pgMar w:top="1440" w:right="1440" w:bottom="864" w:left="1440" w:header="720" w:footer="720" w:gutter="0"/>
           <w:cols w:space="720"/>
@@ -1427,7 +1939,7 @@
     </w:p>
     <w:p/>
     <w:sectPr>
-      <w:headerReference w:type="default" r:id="rId17"/>
+      <w:headerReference w:type="default" r:id="rId16"/>
       <w:endnotePr>
         <w:numFmt w:val="decimal"/>
       </w:endnotePr>
@@ -1438,144 +1950,6 @@
     </w:sectPr>
   </w:body>
 </w:document>
-</file>
-
-<file path=word/comments.xml><?xml version="1.0" encoding="utf-8"?>
-<w:comments xmlns:wpc="http://schemas.microsoft.com/office/word/2010/wordprocessingCanvas" xmlns:mo="http://schemas.microsoft.com/office/mac/office/2008/main" xmlns:mc="http://schemas.openxmlformats.org/markup-compatibility/2006" xmlns:mv="urn:schemas-microsoft-com:mac:vml" xmlns:o="urn:schemas-microsoft-com:office:office" xmlns:r="http://schemas.openxmlformats.org/officeDocument/2006/relationships" xmlns:m="http://schemas.openxmlformats.org/officeDocument/2006/math" xmlns:v="urn:schemas-microsoft-com:vml" xmlns:wp14="http://schemas.microsoft.com/office/word/2010/wordprocessingDrawing" xmlns:wp="http://schemas.openxmlformats.org/drawingml/2006/wordprocessingDrawing" xmlns:w10="urn:schemas-microsoft-com:office:word" xmlns:w="http://schemas.openxmlformats.org/wordprocessingml/2006/main" xmlns:w14="http://schemas.microsoft.com/office/word/2010/wordml" xmlns:wpg="http://schemas.microsoft.com/office/word/2010/wordprocessingGroup" xmlns:wpi="http://schemas.microsoft.com/office/word/2010/wordprocessingInk" xmlns:wne="http://schemas.microsoft.com/office/word/2006/wordml" xmlns:wps="http://schemas.microsoft.com/office/word/2010/wordprocessingShape" mc:Ignorable="w14 wp14">
-  <w:comment w:id="1" w:author="Elizabeth Wolkovich" w:date="2017-08-23T15:24:00Z" w:initials="EW">
-    <w:p>
-      <w:pPr>
-        <w:pStyle w:val="CommentText"/>
-      </w:pPr>
-      <w:r>
-        <w:rPr>
-          <w:rStyle w:val="CommentReference"/>
-        </w:rPr>
-        <w:annotationRef/>
-      </w:r>
-      <w:r>
-        <w:t>I use this framing a lot, but I don’t think it works here. You’re not focused on species differences, you’re focused on different events. I would re-work this as:</w:t>
-      </w:r>
-    </w:p>
-    <w:p>
-      <w:pPr>
-        <w:pStyle w:val="CommentText"/>
-        <w:numPr>
-          <w:ilvl w:val="0"/>
-          <w:numId w:val="7"/>
-        </w:numPr>
-      </w:pPr>
-      <w:r>
-        <w:t xml:space="preserve">It’s also an important one spring </w:t>
-      </w:r>
-      <w:proofErr w:type="spellStart"/>
-      <w:r>
-        <w:t>leafout</w:t>
-      </w:r>
-      <w:proofErr w:type="spellEnd"/>
-      <w:r>
-        <w:t xml:space="preserve"> phenology links to C models, climate change … flowers are critical to pollinators and fruit is essential to many vertebrate consumers such as migratory birds etc</w:t>
-      </w:r>
-      <w:proofErr w:type="gramStart"/>
-      <w:r>
-        <w:t>..</w:t>
-      </w:r>
-      <w:proofErr w:type="gramEnd"/>
-    </w:p>
-    <w:p>
-      <w:pPr>
-        <w:pStyle w:val="CommentText"/>
-        <w:numPr>
-          <w:ilvl w:val="0"/>
-          <w:numId w:val="7"/>
-        </w:numPr>
-      </w:pPr>
-      <w:r>
-        <w:t xml:space="preserve">Then set that events tend to be studied in isolation (here you might point out contrasting responses of different events maybe? If that is true or </w:t>
-      </w:r>
-      <w:proofErr w:type="gramStart"/>
-      <w:r>
-        <w:t>known ...</w:t>
-      </w:r>
-      <w:proofErr w:type="gramEnd"/>
-      <w:r>
-        <w:t xml:space="preserve">) but they are not isolated. </w:t>
-      </w:r>
-    </w:p>
-    <w:p>
-      <w:pPr>
-        <w:pStyle w:val="CommentText"/>
-      </w:pPr>
-      <w:r>
-        <w:t xml:space="preserve">You may end up combining the first two paragraphs in the end but I think it would work better. </w:t>
-      </w:r>
-    </w:p>
-  </w:comment>
-  <w:comment w:id="2" w:author="Elizabeth Wolkovich" w:date="2017-08-23T15:23:00Z" w:initials="EW">
-    <w:p>
-      <w:pPr>
-        <w:pStyle w:val="CommentText"/>
-      </w:pPr>
-      <w:r>
-        <w:rPr>
-          <w:rStyle w:val="CommentReference"/>
-        </w:rPr>
-        <w:annotationRef/>
-      </w:r>
-      <w:r>
-        <w:t xml:space="preserve">A bit bland (when do we not need more research?), could you adjust to more what this means (i.e., suggests studying events in isolation will slow research progress?) or delete and jump into next paragraph. </w:t>
-      </w:r>
-    </w:p>
-  </w:comment>
-  <w:comment w:id="3" w:author="Elizabeth Wolkovich" w:date="2017-08-23T15:23:00Z" w:initials="EW">
-    <w:p>
-      <w:pPr>
-        <w:pStyle w:val="CommentText"/>
-      </w:pPr>
-      <w:r>
-        <w:rPr>
-          <w:rStyle w:val="CommentReference"/>
-        </w:rPr>
-        <w:annotationRef/>
-      </w:r>
-      <w:r>
-        <w:t xml:space="preserve">My sense of your measurement of these constraints REQUIRES them to be species-specific, right (each dot in your figures is a species) so I am not sure this works. Maybe try for a different closing sentence here. </w:t>
-      </w:r>
-    </w:p>
-  </w:comment>
-  <w:comment w:id="4" w:author="Elizabeth Wolkovich" w:date="2017-08-23T15:23:00Z" w:initials="EW">
-    <w:p>
-      <w:pPr>
-        <w:pStyle w:val="CommentText"/>
-      </w:pPr>
-      <w:r>
-        <w:rPr>
-          <w:rStyle w:val="CommentReference"/>
-        </w:rPr>
-        <w:annotationRef/>
-      </w:r>
-      <w:r>
-        <w:t xml:space="preserve">I am pretty sure I am in COI with Abe. David Inouye is a good suggestion. Other ideas: Allison Donnelly, Nicole Rafferty, Paul </w:t>
-      </w:r>
-      <w:proofErr w:type="spellStart"/>
-      <w:r>
-        <w:t>CaraDonna</w:t>
-      </w:r>
-      <w:proofErr w:type="spellEnd"/>
-      <w:r>
-        <w:t xml:space="preserve"> and/or Amy </w:t>
-      </w:r>
-      <w:proofErr w:type="spellStart"/>
-      <w:r>
-        <w:t>Iler</w:t>
-      </w:r>
-      <w:proofErr w:type="spellEnd"/>
-      <w:r>
-        <w:t xml:space="preserve">. I will see if I can think of any more non-RMBL people. </w:t>
-      </w:r>
-    </w:p>
-  </w:comment>
-</w:comments>
 </file>
 
 <file path=word/customizations.xml><?xml version="1.0" encoding="utf-8"?>
@@ -2627,7 +3001,6 @@
   <w:style w:type="character" w:default="1" w:styleId="DefaultParagraphFont">
     <w:name w:val="Default Paragraph Font"/>
     <w:uiPriority w:val="1"/>
-    <w:semiHidden/>
     <w:unhideWhenUsed/>
   </w:style>
   <w:style w:type="table" w:default="1" w:styleId="TableNormal">
@@ -3168,7 +3541,6 @@
   <w:style w:type="character" w:default="1" w:styleId="DefaultParagraphFont">
     <w:name w:val="Default Paragraph Font"/>
     <w:uiPriority w:val="1"/>
-    <w:semiHidden/>
     <w:unhideWhenUsed/>
   </w:style>
   <w:style w:type="table" w:default="1" w:styleId="TableNormal">
@@ -3925,7 +4297,7 @@
 </file>
 
 <file path=customXml/itemProps1.xml><?xml version="1.0" encoding="utf-8"?>
-<ds:datastoreItem xmlns:ds="http://schemas.openxmlformats.org/officeDocument/2006/customXml" ds:itemID="{E17DB10E-C5BD-CA44-8E47-360E7D3F35A7}">
+<ds:datastoreItem xmlns:ds="http://schemas.openxmlformats.org/officeDocument/2006/customXml" ds:itemID="{4142B33F-B00F-2940-B21E-A71D7F31D597}">
   <ds:schemaRefs>
     <ds:schemaRef ds:uri="http://schemas.openxmlformats.org/officeDocument/2006/bibliography"/>
   </ds:schemaRefs>

</xml_diff>